<commit_message>
committed SRS, UML, Screenshots
</commit_message>
<xml_diff>
--- a/SRS/SRS.docx
+++ b/SRS/SRS.docx
@@ -4,7 +4,7 @@
   <w:body>
     <w:p>
       <w:pPr>
-        <w:pStyle w:val="style41"/>
+        <w:pStyle w:val="style47"/>
         <w:spacing w:after="720" w:before="240"/>
       </w:pPr>
       <w:r>
@@ -16,7 +16,7 @@
     </w:p>
     <w:p>
       <w:pPr>
-        <w:pStyle w:val="style41"/>
+        <w:pStyle w:val="style47"/>
         <w:spacing w:after="120" w:before="120"/>
       </w:pPr>
       <w:r>
@@ -29,10 +29,13 @@
     </w:p>
     <w:p>
       <w:pPr>
-        <w:pStyle w:val="style41"/>
-      </w:pPr>
-      <w:r>
-        <w:rPr>
+        <w:pStyle w:val="style47"/>
+      </w:pPr>
+      <w:r>
+        <w:rPr>
+          <w:i/>
+          <w:u w:val="none"/>
+          <w:iCs/>
           <w:lang w:val="en-IN"/>
         </w:rPr>
         <w:t>Automatic Routine Management System</w:t>
@@ -40,10 +43,12 @@
     </w:p>
     <w:p>
       <w:pPr>
-        <w:pStyle w:val="style54"/>
-      </w:pPr>
-      <w:r>
-        <w:rPr>
+        <w:pStyle w:val="style60"/>
+      </w:pPr>
+      <w:r>
+        <w:rPr>
+          <w:sz w:val="40"/>
+          <w:szCs w:val="40"/>
           <w:lang w:val="en-IN"/>
         </w:rPr>
         <w:t>Version 1.0 approved</w:t>
@@ -51,129 +56,147 @@
     </w:p>
     <w:p>
       <w:pPr>
-        <w:pStyle w:val="style59"/>
+        <w:pStyle w:val="style65"/>
         <w:jc w:val="right"/>
       </w:pPr>
       <w:r>
         <w:rPr>
           <w:sz w:val="36"/>
           <w:szCs w:val="36"/>
+          <w:rFonts w:ascii="Times New Roman" w:hAnsi="Times New Roman"/>
+          <w:lang w:val="en-IN"/>
+        </w:rPr>
+        <w:t xml:space="preserve">Prepared by </w:t>
+      </w:r>
+    </w:p>
+    <w:p>
+      <w:pPr>
+        <w:pStyle w:val="style65"/>
+        <w:jc w:val="right"/>
+      </w:pPr>
+      <w:r>
+        <w:rPr>
+          <w:sz w:val="32"/>
+          <w:szCs w:val="32"/>
           <w:rFonts w:ascii="Pristina" w:hAnsi="Pristina"/>
           <w:lang w:val="en-IN"/>
         </w:rPr>
-        <w:t xml:space="preserve">Prepared by </w:t>
-      </w:r>
-    </w:p>
-    <w:p>
-      <w:pPr>
-        <w:pStyle w:val="style59"/>
+      </w:r>
+    </w:p>
+    <w:p>
+      <w:pPr>
+        <w:pStyle w:val="style65"/>
         <w:jc w:val="right"/>
       </w:pPr>
       <w:r>
         <w:rPr>
-          <w:sz w:val="36"/>
-          <w:szCs w:val="36"/>
-          <w:rFonts w:ascii="Pristina" w:hAnsi="Pristina"/>
-          <w:lang w:val="en-IN"/>
-        </w:rPr>
-      </w:r>
-    </w:p>
-    <w:p>
-      <w:pPr>
-        <w:pStyle w:val="style59"/>
-        <w:jc w:val="right"/>
-      </w:pPr>
-      <w:r>
-        <w:rPr>
-          <w:sz w:val="36"/>
-          <w:szCs w:val="36"/>
-          <w:rFonts w:ascii="Pristina" w:hAnsi="Pristina"/>
-        </w:rPr>
-        <w:t>Subhobrata Dey    &lt;</w:t>
+          <w:sz w:val="28"/>
+          <w:i/>
+          <w:szCs w:val="28"/>
+          <w:iCs/>
+          <w:rFonts w:ascii="Century Schoolbook L" w:hAnsi="Century Schoolbook L"/>
+        </w:rPr>
+        <w:t>Subhobrata Dey &lt;</w:t>
       </w:r>
       <w:hyperlink r:id="rId2">
         <w:r>
           <w:rPr>
-            <w:sz w:val="36"/>
-            <w:szCs w:val="36"/>
+            <w:sz w:val="28"/>
+            <w:i/>
+            <w:szCs w:val="28"/>
+            <w:iCs/>
             <w:rStyle w:val="style24"/>
-            <w:rFonts w:ascii="Pristina" w:hAnsi="Pristina"/>
+            <w:rFonts w:ascii="Century Schoolbook L" w:hAnsi="Century Schoolbook L"/>
           </w:rPr>
           <w:t>sbcd90@gmail.com</w:t>
         </w:r>
       </w:hyperlink>
       <w:r>
         <w:rPr>
-          <w:sz w:val="36"/>
-          <w:szCs w:val="36"/>
-          <w:rFonts w:ascii="Pristina" w:hAnsi="Pristina"/>
+          <w:sz w:val="28"/>
+          <w:i/>
+          <w:szCs w:val="28"/>
+          <w:iCs/>
+          <w:rFonts w:ascii="Century Schoolbook L" w:hAnsi="Century Schoolbook L"/>
         </w:rPr>
         <w:t>&gt;</w:t>
       </w:r>
     </w:p>
     <w:p>
       <w:pPr>
-        <w:pStyle w:val="style59"/>
+        <w:pStyle w:val="style65"/>
         <w:jc w:val="right"/>
       </w:pPr>
       <w:r>
         <w:rPr>
-          <w:sz w:val="36"/>
-          <w:szCs w:val="36"/>
-          <w:rFonts w:ascii="Pristina" w:hAnsi="Pristina"/>
-        </w:rPr>
-        <w:t>Tridip Kr. Chakraborty  &lt;</w:t>
+          <w:sz w:val="28"/>
+          <w:i/>
+          <w:szCs w:val="28"/>
+          <w:iCs/>
+          <w:rFonts w:ascii="Century Schoolbook L" w:hAnsi="Century Schoolbook L"/>
+        </w:rPr>
+        <w:t>Tridip Kr. Chakraborty &lt;</w:t>
       </w:r>
       <w:hyperlink r:id="rId3">
         <w:r>
           <w:rPr>
-            <w:sz w:val="36"/>
-            <w:szCs w:val="36"/>
+            <w:sz w:val="28"/>
+            <w:i/>
+            <w:szCs w:val="28"/>
+            <w:iCs/>
             <w:rStyle w:val="style24"/>
-            <w:rFonts w:ascii="Pristina" w:hAnsi="Pristina"/>
+            <w:rFonts w:ascii="Century Schoolbook L" w:hAnsi="Century Schoolbook L"/>
           </w:rPr>
           <w:t>tridz.inc@gmail.com</w:t>
         </w:r>
       </w:hyperlink>
       <w:r>
         <w:rPr>
-          <w:sz w:val="36"/>
-          <w:szCs w:val="36"/>
-          <w:rFonts w:ascii="Pristina" w:hAnsi="Pristina"/>
+          <w:sz w:val="28"/>
+          <w:i/>
+          <w:szCs w:val="28"/>
+          <w:iCs/>
+          <w:rFonts w:ascii="Century Schoolbook L" w:hAnsi="Century Schoolbook L"/>
         </w:rPr>
         <w:t>&gt;</w:t>
       </w:r>
     </w:p>
     <w:p>
       <w:pPr>
-        <w:pStyle w:val="style59"/>
+        <w:pStyle w:val="style65"/>
         <w:jc w:val="right"/>
       </w:pPr>
       <w:r>
         <w:rPr>
-          <w:sz w:val="36"/>
-          <w:szCs w:val="36"/>
-          <w:rFonts w:ascii="Pristina" w:hAnsi="Pristina"/>
+          <w:sz w:val="28"/>
+          <w:i/>
+          <w:szCs w:val="28"/>
+          <w:iCs/>
+          <w:rFonts w:ascii="Century Schoolbook L" w:hAnsi="Century Schoolbook L"/>
           <w:lang w:val="fr-FR"/>
         </w:rPr>
-        <w:t>Dibyendu Das    &lt;</w:t>
+        <w:t>Dibyendu Das &lt;</w:t>
       </w:r>
       <w:hyperlink r:id="rId4">
         <w:r>
           <w:rPr>
-            <w:sz w:val="36"/>
-            <w:szCs w:val="36"/>
+            <w:sz w:val="28"/>
+            <w:i/>
+            <w:szCs w:val="28"/>
+            <w:iCs/>
             <w:rStyle w:val="style24"/>
-            <w:rFonts w:ascii="Pristina" w:hAnsi="Pristina"/>
+            <w:rFonts w:ascii="Century Schoolbook L" w:hAnsi="Century Schoolbook L"/>
           </w:rPr>
           <w:t>iou.in.21@gmail.com</w:t>
         </w:r>
       </w:hyperlink>
       <w:r>
         <w:rPr>
-          <w:sz w:val="36"/>
-          <w:szCs w:val="36"/>
-          <w:rFonts w:ascii="Pristina" w:hAnsi="Pristina"/>
+          <w:sz w:val="28"/>
+          <w:i/>
+          <w:szCs w:val="28"/>
+          <w:iCs/>
+          <w:rFonts w:ascii="Century Schoolbook L" w:hAnsi="Century Schoolbook L"/>
           <w:lang w:val="fr-FR"/>
         </w:rPr>
         <w:t>&gt;</w:t>
@@ -181,106 +204,124 @@
     </w:p>
     <w:p>
       <w:pPr>
-        <w:pStyle w:val="style59"/>
+        <w:pStyle w:val="style65"/>
         <w:jc w:val="right"/>
       </w:pPr>
       <w:r>
         <w:rPr>
-          <w:sz w:val="36"/>
-          <w:szCs w:val="36"/>
-          <w:rFonts w:ascii="Pristina" w:hAnsi="Pristina"/>
-        </w:rPr>
-        <w:t>Vikraman Choudhury  &lt;</w:t>
+          <w:sz w:val="28"/>
+          <w:i/>
+          <w:szCs w:val="28"/>
+          <w:iCs/>
+          <w:rFonts w:ascii="Century Schoolbook L" w:hAnsi="Century Schoolbook L"/>
+        </w:rPr>
+        <w:t>Vikraman Choudhury &lt;</w:t>
       </w:r>
       <w:hyperlink r:id="rId5">
         <w:r>
           <w:rPr>
-            <w:sz w:val="36"/>
-            <w:szCs w:val="36"/>
+            <w:sz w:val="28"/>
+            <w:i/>
+            <w:szCs w:val="28"/>
+            <w:iCs/>
             <w:rStyle w:val="style24"/>
-            <w:rFonts w:ascii="Pristina" w:hAnsi="Pristina"/>
+            <w:rFonts w:ascii="Century Schoolbook L" w:hAnsi="Century Schoolbook L"/>
           </w:rPr>
           <w:t>vikraman.choudhury@gmail.com</w:t>
         </w:r>
       </w:hyperlink>
       <w:r>
         <w:rPr>
-          <w:sz w:val="36"/>
-          <w:szCs w:val="36"/>
-          <w:rFonts w:ascii="Pristina" w:hAnsi="Pristina"/>
+          <w:sz w:val="28"/>
+          <w:i/>
+          <w:szCs w:val="28"/>
+          <w:iCs/>
+          <w:rFonts w:ascii="Century Schoolbook L" w:hAnsi="Century Schoolbook L"/>
         </w:rPr>
         <w:t>&gt;</w:t>
       </w:r>
     </w:p>
     <w:p>
       <w:pPr>
-        <w:pStyle w:val="style59"/>
+        <w:pStyle w:val="style65"/>
         <w:jc w:val="right"/>
       </w:pPr>
       <w:r>
         <w:rPr>
-          <w:sz w:val="36"/>
-          <w:szCs w:val="36"/>
-          <w:rFonts w:ascii="Pristina" w:hAnsi="Pristina"/>
-        </w:rPr>
-        <w:t>Sudipta Halder    &lt;</w:t>
+          <w:sz w:val="28"/>
+          <w:i/>
+          <w:szCs w:val="28"/>
+          <w:iCs/>
+          <w:rFonts w:ascii="Century Schoolbook L" w:hAnsi="Century Schoolbook L"/>
+        </w:rPr>
+        <w:t>Sudipta Halder &lt;</w:t>
       </w:r>
       <w:hyperlink r:id="rId6">
         <w:r>
           <w:rPr>
-            <w:sz w:val="36"/>
-            <w:szCs w:val="36"/>
+            <w:sz w:val="28"/>
+            <w:i/>
+            <w:szCs w:val="28"/>
+            <w:iCs/>
             <w:rStyle w:val="style24"/>
-            <w:rFonts w:ascii="Pristina" w:hAnsi="Pristina"/>
+            <w:rFonts w:ascii="Century Schoolbook L" w:hAnsi="Century Schoolbook L"/>
           </w:rPr>
           <w:t>sudiptaismm@gmail.com</w:t>
         </w:r>
       </w:hyperlink>
       <w:r>
         <w:rPr>
-          <w:sz w:val="36"/>
-          <w:szCs w:val="36"/>
-          <w:rFonts w:ascii="Pristina" w:hAnsi="Pristina"/>
+          <w:sz w:val="28"/>
+          <w:i/>
+          <w:szCs w:val="28"/>
+          <w:iCs/>
+          <w:rFonts w:ascii="Century Schoolbook L" w:hAnsi="Century Schoolbook L"/>
         </w:rPr>
         <w:t>&gt;</w:t>
       </w:r>
     </w:p>
     <w:p>
       <w:pPr>
-        <w:pStyle w:val="style59"/>
+        <w:pStyle w:val="style65"/>
         <w:jc w:val="right"/>
       </w:pPr>
       <w:r>
         <w:rPr>
-          <w:sz w:val="36"/>
-          <w:szCs w:val="36"/>
-          <w:rFonts w:ascii="Pristina" w:hAnsi="Pristina"/>
-        </w:rPr>
-        <w:t>Ramit Hansda    &lt;</w:t>
+          <w:sz w:val="28"/>
+          <w:i/>
+          <w:szCs w:val="28"/>
+          <w:iCs/>
+          <w:rFonts w:ascii="Century Schoolbook L" w:hAnsi="Century Schoolbook L"/>
+        </w:rPr>
+        <w:t>Ramit Hansda &lt;</w:t>
       </w:r>
       <w:hyperlink r:id="rId7">
         <w:r>
           <w:rPr>
-            <w:sz w:val="36"/>
-            <w:szCs w:val="36"/>
+            <w:sz w:val="28"/>
+            <w:i/>
+            <w:szCs w:val="28"/>
+            <w:iCs/>
             <w:rStyle w:val="style24"/>
-            <w:rFonts w:ascii="Pristina" w:hAnsi="Pristina"/>
+            <w:rFonts w:ascii="Century Schoolbook L" w:hAnsi="Century Schoolbook L"/>
           </w:rPr>
           <w:t>ramit.ju.cse@gmail.com</w:t>
         </w:r>
       </w:hyperlink>
       <w:r>
         <w:rPr>
-          <w:sz w:val="36"/>
-          <w:szCs w:val="36"/>
-          <w:rFonts w:ascii="Pristina" w:hAnsi="Pristina"/>
+          <w:sz w:val="28"/>
+          <w:i/>
+          <w:szCs w:val="28"/>
+          <w:iCs/>
+          <w:rFonts w:ascii="Century Schoolbook L" w:hAnsi="Century Schoolbook L"/>
         </w:rPr>
         <w:t>&gt;</w:t>
       </w:r>
     </w:p>
     <w:p>
       <w:pPr>
-        <w:pStyle w:val="style59"/>
+        <w:pStyle w:val="style65"/>
         <w:jc w:val="right"/>
       </w:pPr>
       <w:r>
@@ -299,30 +340,29 @@
           <w:textDirection w:val="lrTb"/>
           <w:pgNumType w:fmt="decimal"/>
           <w:type w:val="nextPage"/>
-          <w:footerReference r:id="rId8" w:type="default"/>
+          <w:pgMar w:bottom="720" w:left="1440" w:right="1440" w:top="1440"/>
         </w:sectPr>
         <w:pStyle w:val="style0"/>
         <w:jc w:val="right"/>
       </w:pPr>
       <w:r>
         <w:rPr>
+          <w:sz w:val="30"/>
           <w:b/>
-        </w:rPr>
-        <w:t>M</w:t>
-      </w:r>
-      <w:r>
-        <w:rPr>
-          <w:b/>
-        </w:rPr>
-        <w:t>arch 8, 2010</w:t>
-      </w:r>
-    </w:p>
-    <w:p>
-      <w:pPr>
-        <w:pStyle w:val="style43"/>
-      </w:pPr>
-      <w:r>
-        <w:rPr>
+          <w:szCs w:val="30"/>
+          <w:rFonts w:ascii="Monaco" w:hAnsi="Monaco"/>
+        </w:rPr>
+        <w:t>March 8, 2010</w:t>
+      </w:r>
+    </w:p>
+    <w:p>
+      <w:pPr>
+        <w:pStyle w:val="style49"/>
+      </w:pPr>
+      <w:r>
+        <w:rPr>
+          <w:sz w:val="48"/>
+          <w:szCs w:val="48"/>
           <w:lang w:val="en-IN"/>
         </w:rPr>
         <w:t>Table of Contents</w:t>
@@ -336,14 +376,13 @@
           <w:textDirection w:val="lrTb"/>
           <w:pgNumType w:fmt="decimal"/>
           <w:type w:val="nextPage"/>
-          <w:headerReference r:id="rId9" w:type="default"/>
-          <w:footerReference r:id="rId10" w:type="default"/>
+          <w:headerReference r:id="rId8" w:type="default"/>
         </w:sectPr>
       </w:pPr>
     </w:p>
     <w:p>
       <w:pPr>
-        <w:pStyle w:val="style37"/>
+        <w:pStyle w:val="style43"/>
         <w:tabs>
           <w:tab w:leader="none" w:pos="720" w:val="left"/>
           <w:tab w:leader="dot" w:pos="9720" w:val="right"/>
@@ -367,7 +406,7 @@
     </w:p>
     <w:p>
       <w:pPr>
-        <w:pStyle w:val="style38"/>
+        <w:pStyle w:val="style44"/>
         <w:tabs>
           <w:tab w:leader="dot" w:pos="9630" w:val="right"/>
         </w:tabs>
@@ -381,7 +420,7 @@
     </w:p>
     <w:p>
       <w:pPr>
-        <w:pStyle w:val="style38"/>
+        <w:pStyle w:val="style44"/>
         <w:tabs>
           <w:tab w:leader="dot" w:pos="9630" w:val="right"/>
         </w:tabs>
@@ -395,7 +434,7 @@
     </w:p>
     <w:p>
       <w:pPr>
-        <w:pStyle w:val="style38"/>
+        <w:pStyle w:val="style44"/>
         <w:tabs>
           <w:tab w:leader="dot" w:pos="9630" w:val="right"/>
         </w:tabs>
@@ -409,7 +448,7 @@
     </w:p>
     <w:p>
       <w:pPr>
-        <w:pStyle w:val="style38"/>
+        <w:pStyle w:val="style44"/>
         <w:tabs>
           <w:tab w:leader="dot" w:pos="9630" w:val="right"/>
         </w:tabs>
@@ -423,7 +462,7 @@
     </w:p>
     <w:p>
       <w:pPr>
-        <w:pStyle w:val="style38"/>
+        <w:pStyle w:val="style44"/>
         <w:tabs>
           <w:tab w:leader="dot" w:pos="9630" w:val="right"/>
         </w:tabs>
@@ -437,7 +476,7 @@
     </w:p>
     <w:p>
       <w:pPr>
-        <w:pStyle w:val="style37"/>
+        <w:pStyle w:val="style43"/>
         <w:tabs>
           <w:tab w:leader="none" w:pos="720" w:val="left"/>
           <w:tab w:leader="dot" w:pos="9720" w:val="right"/>
@@ -452,7 +491,7 @@
     </w:p>
     <w:p>
       <w:pPr>
-        <w:pStyle w:val="style38"/>
+        <w:pStyle w:val="style44"/>
         <w:tabs>
           <w:tab w:leader="dot" w:pos="9630" w:val="right"/>
         </w:tabs>
@@ -466,7 +505,7 @@
     </w:p>
     <w:p>
       <w:pPr>
-        <w:pStyle w:val="style38"/>
+        <w:pStyle w:val="style44"/>
         <w:tabs>
           <w:tab w:leader="dot" w:pos="9630" w:val="right"/>
         </w:tabs>
@@ -480,7 +519,7 @@
     </w:p>
     <w:p>
       <w:pPr>
-        <w:pStyle w:val="style38"/>
+        <w:pStyle w:val="style44"/>
         <w:tabs>
           <w:tab w:leader="dot" w:pos="9630" w:val="right"/>
         </w:tabs>
@@ -494,7 +533,7 @@
     </w:p>
     <w:p>
       <w:pPr>
-        <w:pStyle w:val="style38"/>
+        <w:pStyle w:val="style44"/>
         <w:tabs>
           <w:tab w:leader="dot" w:pos="9630" w:val="right"/>
         </w:tabs>
@@ -508,7 +547,7 @@
     </w:p>
     <w:p>
       <w:pPr>
-        <w:pStyle w:val="style38"/>
+        <w:pStyle w:val="style44"/>
         <w:tabs>
           <w:tab w:leader="dot" w:pos="9630" w:val="right"/>
         </w:tabs>
@@ -522,7 +561,7 @@
     </w:p>
     <w:p>
       <w:pPr>
-        <w:pStyle w:val="style38"/>
+        <w:pStyle w:val="style44"/>
         <w:tabs>
           <w:tab w:leader="dot" w:pos="9630" w:val="right"/>
         </w:tabs>
@@ -536,7 +575,7 @@
     </w:p>
     <w:p>
       <w:pPr>
-        <w:pStyle w:val="style38"/>
+        <w:pStyle w:val="style44"/>
         <w:tabs>
           <w:tab w:leader="dot" w:pos="9630" w:val="right"/>
         </w:tabs>
@@ -550,7 +589,7 @@
     </w:p>
     <w:p>
       <w:pPr>
-        <w:pStyle w:val="style37"/>
+        <w:pStyle w:val="style43"/>
         <w:tabs>
           <w:tab w:leader="none" w:pos="720" w:val="left"/>
           <w:tab w:leader="dot" w:pos="9720" w:val="right"/>
@@ -565,7 +604,7 @@
     </w:p>
     <w:p>
       <w:pPr>
-        <w:pStyle w:val="style37"/>
+        <w:pStyle w:val="style43"/>
         <w:tabs>
           <w:tab w:leader="none" w:pos="720" w:val="left"/>
           <w:tab w:leader="dot" w:pos="9720" w:val="right"/>
@@ -580,7 +619,7 @@
     </w:p>
     <w:p>
       <w:pPr>
-        <w:pStyle w:val="style38"/>
+        <w:pStyle w:val="style44"/>
         <w:tabs>
           <w:tab w:leader="dot" w:pos="9630" w:val="right"/>
         </w:tabs>
@@ -594,7 +633,7 @@
     </w:p>
     <w:p>
       <w:pPr>
-        <w:pStyle w:val="style38"/>
+        <w:pStyle w:val="style44"/>
         <w:tabs>
           <w:tab w:leader="dot" w:pos="9630" w:val="right"/>
         </w:tabs>
@@ -608,7 +647,7 @@
     </w:p>
     <w:p>
       <w:pPr>
-        <w:pStyle w:val="style38"/>
+        <w:pStyle w:val="style44"/>
         <w:tabs>
           <w:tab w:leader="dot" w:pos="9630" w:val="right"/>
         </w:tabs>
@@ -622,7 +661,7 @@
     </w:p>
     <w:p>
       <w:pPr>
-        <w:pStyle w:val="style38"/>
+        <w:pStyle w:val="style44"/>
         <w:tabs>
           <w:tab w:leader="dot" w:pos="9630" w:val="right"/>
         </w:tabs>
@@ -636,7 +675,7 @@
     </w:p>
     <w:p>
       <w:pPr>
-        <w:pStyle w:val="style37"/>
+        <w:pStyle w:val="style43"/>
         <w:tabs>
           <w:tab w:leader="none" w:pos="720" w:val="left"/>
           <w:tab w:leader="dot" w:pos="9720" w:val="right"/>
@@ -651,7 +690,7 @@
     </w:p>
     <w:p>
       <w:pPr>
-        <w:pStyle w:val="style38"/>
+        <w:pStyle w:val="style44"/>
         <w:tabs>
           <w:tab w:leader="dot" w:pos="9630" w:val="right"/>
         </w:tabs>
@@ -665,7 +704,7 @@
     </w:p>
     <w:p>
       <w:pPr>
-        <w:pStyle w:val="style38"/>
+        <w:pStyle w:val="style44"/>
         <w:tabs>
           <w:tab w:leader="dot" w:pos="9630" w:val="right"/>
         </w:tabs>
@@ -679,7 +718,7 @@
     </w:p>
     <w:p>
       <w:pPr>
-        <w:pStyle w:val="style38"/>
+        <w:pStyle w:val="style44"/>
         <w:tabs>
           <w:tab w:leader="dot" w:pos="9630" w:val="right"/>
         </w:tabs>
@@ -693,7 +732,7 @@
     </w:p>
     <w:p>
       <w:pPr>
-        <w:pStyle w:val="style38"/>
+        <w:pStyle w:val="style44"/>
         <w:tabs>
           <w:tab w:leader="dot" w:pos="9630" w:val="right"/>
         </w:tabs>
@@ -707,7 +746,7 @@
     </w:p>
     <w:p>
       <w:pPr>
-        <w:pStyle w:val="style37"/>
+        <w:pStyle w:val="style43"/>
         <w:tabs>
           <w:tab w:leader="none" w:pos="720" w:val="left"/>
           <w:tab w:leader="dot" w:pos="9720" w:val="right"/>
@@ -730,7 +769,7 @@
           <w:pgSz w:h="15840" w:w="12240"/>
           <w:textDirection w:val="lrTb"/>
           <w:type w:val="continuous"/>
-          <w:pgMar w:bottom="1680" w:footer="1440" w:header="1440" w:left="1440" w:right="1440" w:top="1680"/>
+          <w:pgMar w:bottom="1440" w:header="1440" w:left="1440" w:right="1440" w:top="1729"/>
         </w:sectPr>
       </w:pPr>
     </w:p>
@@ -763,7 +802,7 @@
     </w:p>
     <w:p>
       <w:pPr>
-        <w:pStyle w:val="style43"/>
+        <w:pStyle w:val="style49"/>
       </w:pPr>
       <w:r>
         <w:rPr>
@@ -774,19 +813,20 @@
     </w:p>
     <w:tbl>
       <w:tblPr>
+        <w:tblW w:type="dxa" w:w="9314"/>
         <w:tblBorders>
           <w:top w:color="000000" w:space="0" w:sz="8" w:val="single"/>
           <w:left w:color="000000" w:space="0" w:sz="8" w:val="single"/>
           <w:bottom w:color="000000" w:space="0" w:sz="2" w:val="double"/>
         </w:tblBorders>
         <w:jc w:val="left"/>
-        <w:tblInd w:type="dxa" w:w="-123"/>
+        <w:tblInd w:type="dxa" w:w="19"/>
       </w:tblPr>
       <w:tblGrid>
-        <w:gridCol w:w="2159"/>
-        <w:gridCol w:w="3328"/>
-        <w:gridCol w:w="8282"/>
-        <w:gridCol w:w="9897"/>
+        <w:gridCol w:w="2017"/>
+        <w:gridCol w:w="3190"/>
+        <w:gridCol w:w="8140"/>
+        <w:gridCol w:w="9314"/>
       </w:tblGrid>
       <w:tr>
         <w:trPr>
@@ -800,7 +840,7 @@
               <w:bottom w:color="000000" w:space="0" w:sz="2" w:val="double"/>
             </w:tcBorders>
             <w:shd w:fill="auto"/>
-            <w:tcW w:type="dxa" w:w="2159"/>
+            <w:tcW w:type="dxa" w:w="2017"/>
             <w:tcMar>
               <w:top w:type="dxa" w:w="0"/>
               <w:left w:type="dxa" w:w="108"/>
@@ -831,7 +871,7 @@
               <w:bottom w:color="000000" w:space="0" w:sz="2" w:val="double"/>
             </w:tcBorders>
             <w:shd w:fill="auto"/>
-            <w:tcW w:type="dxa" w:w="3328"/>
+            <w:tcW w:type="dxa" w:w="3190"/>
             <w:tcMar>
               <w:top w:type="dxa" w:w="0"/>
               <w:left w:type="dxa" w:w="108"/>
@@ -862,7 +902,7 @@
               <w:bottom w:color="000000" w:space="0" w:sz="2" w:val="double"/>
             </w:tcBorders>
             <w:shd w:fill="auto"/>
-            <w:tcW w:type="dxa" w:w="8282"/>
+            <w:tcW w:type="dxa" w:w="8140"/>
             <w:tcMar>
               <w:top w:type="dxa" w:w="0"/>
               <w:left w:type="dxa" w:w="108"/>
@@ -894,7 +934,7 @@
               <w:right w:color="000000" w:space="0" w:sz="8" w:val="single"/>
             </w:tcBorders>
             <w:shd w:fill="auto"/>
-            <w:tcW w:type="dxa" w:w="9897"/>
+            <w:tcW w:type="dxa" w:w="9314"/>
             <w:tcMar>
               <w:top w:type="dxa" w:w="0"/>
               <w:left w:type="dxa" w:w="108"/>
@@ -929,7 +969,7 @@
               <w:bottom w:color="000000" w:space="0" w:sz="4" w:val="single"/>
             </w:tcBorders>
             <w:shd w:fill="auto"/>
-            <w:tcW w:type="dxa" w:w="2159"/>
+            <w:tcW w:type="dxa" w:w="2017"/>
             <w:tcMar>
               <w:top w:type="dxa" w:w="0"/>
               <w:left w:type="dxa" w:w="108"/>
@@ -957,7 +997,7 @@
               <w:bottom w:color="000000" w:space="0" w:sz="4" w:val="single"/>
             </w:tcBorders>
             <w:shd w:fill="auto"/>
-            <w:tcW w:type="dxa" w:w="3328"/>
+            <w:tcW w:type="dxa" w:w="3190"/>
             <w:tcMar>
               <w:top w:type="dxa" w:w="0"/>
               <w:left w:type="dxa" w:w="108"/>
@@ -985,7 +1025,7 @@
               <w:bottom w:color="000000" w:space="0" w:sz="4" w:val="single"/>
             </w:tcBorders>
             <w:shd w:fill="auto"/>
-            <w:tcW w:type="dxa" w:w="8282"/>
+            <w:tcW w:type="dxa" w:w="8140"/>
             <w:tcMar>
               <w:top w:type="dxa" w:w="0"/>
               <w:left w:type="dxa" w:w="108"/>
@@ -1014,7 +1054,7 @@
               <w:right w:color="000000" w:space="0" w:sz="8" w:val="single"/>
             </w:tcBorders>
             <w:shd w:fill="auto"/>
-            <w:tcW w:type="dxa" w:w="9897"/>
+            <w:tcW w:type="dxa" w:w="9314"/>
             <w:tcMar>
               <w:top w:type="dxa" w:w="0"/>
               <w:left w:type="dxa" w:w="108"/>
@@ -1048,7 +1088,7 @@
               <w:bottom w:color="000000" w:space="0" w:sz="8" w:val="single"/>
             </w:tcBorders>
             <w:shd w:fill="auto"/>
-            <w:tcW w:type="dxa" w:w="2159"/>
+            <w:tcW w:type="dxa" w:w="2017"/>
             <w:tcMar>
               <w:top w:type="dxa" w:w="0"/>
               <w:left w:type="dxa" w:w="108"/>
@@ -1077,7 +1117,7 @@
               <w:bottom w:color="000000" w:space="0" w:sz="8" w:val="single"/>
             </w:tcBorders>
             <w:shd w:fill="auto"/>
-            <w:tcW w:type="dxa" w:w="3328"/>
+            <w:tcW w:type="dxa" w:w="3190"/>
             <w:tcMar>
               <w:top w:type="dxa" w:w="0"/>
               <w:left w:type="dxa" w:w="108"/>
@@ -1106,7 +1146,7 @@
               <w:bottom w:color="000000" w:space="0" w:sz="8" w:val="single"/>
             </w:tcBorders>
             <w:shd w:fill="auto"/>
-            <w:tcW w:type="dxa" w:w="8282"/>
+            <w:tcW w:type="dxa" w:w="8140"/>
             <w:tcMar>
               <w:top w:type="dxa" w:w="0"/>
               <w:left w:type="dxa" w:w="108"/>
@@ -1136,7 +1176,7 @@
               <w:right w:color="000000" w:space="0" w:sz="8" w:val="single"/>
             </w:tcBorders>
             <w:shd w:fill="auto"/>
-            <w:tcW w:type="dxa" w:w="9897"/>
+            <w:tcW w:type="dxa" w:w="9314"/>
             <w:tcMar>
               <w:top w:type="dxa" w:w="0"/>
               <w:left w:type="dxa" w:w="108"/>
@@ -1179,7 +1219,7 @@
     </w:p>
     <w:p>
       <w:pPr>
-        <w:pStyle w:val="style33"/>
+        <w:pStyle w:val="style39"/>
       </w:pPr>
       <w:r>
         <w:rPr/>
@@ -1192,7 +1232,7 @@
           <w:pgSz w:h="15840" w:w="12240"/>
           <w:textDirection w:val="lrTb"/>
           <w:type w:val="continuous"/>
-          <w:pgMar w:bottom="1680" w:footer="1440" w:header="1440" w:left="1440" w:right="1440" w:top="1680"/>
+          <w:pgMar w:bottom="1440" w:header="1440" w:left="1440" w:right="1440" w:top="1729"/>
         </w:sectPr>
       </w:pPr>
     </w:p>
@@ -1228,7 +1268,8 @@
     </w:p>
     <w:p>
       <w:pPr>
-        <w:pStyle w:val="style51"/>
+        <w:pStyle w:val="style57"/>
+        <w:jc w:val="both"/>
       </w:pPr>
       <w:r>
         <w:rPr>
@@ -1249,7 +1290,8 @@
     </w:p>
     <w:p>
       <w:pPr>
-        <w:pStyle w:val="style51"/>
+        <w:pStyle w:val="style57"/>
+        <w:jc w:val="both"/>
         <w:ind w:firstLine="709" w:left="0" w:right="0"/>
       </w:pPr>
       <w:r>
@@ -1258,36 +1300,7 @@
           <w:rFonts w:ascii="Times New Roman" w:hAnsi="Times New Roman"/>
           <w:lang w:eastAsia="en-US"/>
         </w:rPr>
-        <w:t>This document is meant to delineate the features of ARMS, so as to serve as a</w:t>
-      </w:r>
-    </w:p>
-    <w:p>
-      <w:pPr>
-        <w:pStyle w:val="style0"/>
-        <w:suppressAutoHyphens w:val="false"/>
-        <w:autoSpaceDE w:val="false"/>
-        <w:spacing w:line="100" w:lineRule="atLeast"/>
-      </w:pPr>
-      <w:r>
-        <w:rPr>
-          <w:szCs w:val="24"/>
-          <w:rFonts w:ascii="Times New Roman" w:hAnsi="Times New Roman"/>
-          <w:lang w:eastAsia="en-US"/>
-        </w:rPr>
-        <w:t>guide to the developers on one hand and a software validation document for the</w:t>
-      </w:r>
-    </w:p>
-    <w:p>
-      <w:pPr>
-        <w:pStyle w:val="style51"/>
-      </w:pPr>
-      <w:r>
-        <w:rPr>
-          <w:szCs w:val="24"/>
-          <w:rFonts w:ascii="Times New Roman" w:hAnsi="Times New Roman"/>
-          <w:lang w:eastAsia="en-US"/>
-        </w:rPr>
-        <w:t>prospective client on the other.</w:t>
+        <w:t>This document is meant to delineate the features of ARMS, so as to serve as a guide to the developers on one hand and a software validation document for the prospective client on the other.</w:t>
       </w:r>
     </w:p>
     <w:p>
@@ -1297,6 +1310,7 @@
           <w:ilvl w:val="1"/>
           <w:numId w:val="1"/>
         </w:numPr>
+        <w:jc w:val="both"/>
       </w:pPr>
       <w:r>
         <w:rPr>
@@ -1307,10 +1321,12 @@
     </w:p>
     <w:p>
       <w:pPr>
-        <w:pStyle w:val="style51"/>
-      </w:pPr>
-      <w:r>
-        <w:rPr>
+        <w:pStyle w:val="style57"/>
+        <w:jc w:val="both"/>
+      </w:pPr>
+      <w:r>
+        <w:rPr>
+          <w:rFonts w:ascii="Times New Roman" w:hAnsi="Times New Roman"/>
           <w:lang w:val="en-IN"/>
         </w:rPr>
         <w:t>Typeface of headers is “Times, 18 pt”, sub-headers is “Times, 14 pt”, and text is “Times, 12 pt”.</w:t>
@@ -1323,6 +1339,7 @@
           <w:ilvl w:val="1"/>
           <w:numId w:val="1"/>
         </w:numPr>
+        <w:jc w:val="both"/>
       </w:pPr>
       <w:r>
         <w:rPr>
@@ -1333,16 +1350,19 @@
     </w:p>
     <w:p>
       <w:pPr>
-        <w:pStyle w:val="style51"/>
-      </w:pPr>
-      <w:r>
-        <w:rPr>
+        <w:pStyle w:val="style57"/>
+        <w:jc w:val="both"/>
+      </w:pPr>
+      <w:r>
+        <w:rPr>
+          <w:rFonts w:ascii="Times New Roman" w:hAnsi="Times New Roman"/>
           <w:lang w:val="en-IN"/>
         </w:rPr>
         <w:t>Developers interested in the project can start from the “Overview”</w:t>
       </w:r>
       <w:r>
         <w:rPr>
+          <w:rFonts w:ascii="Times New Roman" w:hAnsi="Times New Roman"/>
           <w:lang w:val="en-IN"/>
         </w:rPr>
         <w:t xml:space="preserve"> section. Users and clients who are not acquainted with the purpose of the project can proceed from the “Introduction” section.</w:t>
@@ -1355,6 +1375,7 @@
           <w:ilvl w:val="1"/>
           <w:numId w:val="1"/>
         </w:numPr>
+        <w:jc w:val="both"/>
       </w:pPr>
       <w:r>
         <w:rPr>
@@ -1366,192 +1387,187 @@
     <w:p>
       <w:pPr>
         <w:pStyle w:val="style0"/>
+        <w:jc w:val="both"/>
         <w:suppressAutoHyphens w:val="false"/>
         <w:autoSpaceDE w:val="false"/>
         <w:spacing w:line="100" w:lineRule="atLeast"/>
       </w:pPr>
       <w:r>
         <w:rPr>
-          <w:sz w:val="23"/>
-          <w:szCs w:val="23"/>
-          <w:rFonts w:ascii="Book Antiqua" w:cs="Book Antiqua" w:hAnsi="Book Antiqua"/>
+          <w:sz w:val="24"/>
+          <w:szCs w:val="24"/>
+          <w:rFonts w:ascii="Times New Roman" w:cs="Book Antiqua" w:hAnsi="Times New Roman"/>
           <w:lang w:eastAsia="en-US"/>
         </w:rPr>
-        <w:t>We describe what features are in the scope of the software and what are not in</w:t>
+        <w:t>We describe what features are in the scope of the software and what are not in the scope of the software to be developed.</w:t>
       </w:r>
     </w:p>
     <w:p>
       <w:pPr>
         <w:pStyle w:val="style0"/>
+        <w:jc w:val="both"/>
         <w:suppressAutoHyphens w:val="false"/>
         <w:autoSpaceDE w:val="false"/>
         <w:spacing w:line="100" w:lineRule="atLeast"/>
       </w:pPr>
       <w:r>
         <w:rPr>
-          <w:sz w:val="23"/>
-          <w:szCs w:val="23"/>
-          <w:rFonts w:ascii="Book Antiqua" w:cs="Book Antiqua" w:hAnsi="Book Antiqua"/>
+          <w:sz w:val="24"/>
+          <w:i/>
+          <w:u w:val="single"/>
+          <w:szCs w:val="24"/>
+          <w:iCs/>
+          <w:rFonts w:ascii="Times New Roman" w:cs="Book Antiqua" w:hAnsi="Times New Roman"/>
           <w:lang w:eastAsia="en-US"/>
         </w:rPr>
-        <w:t>the scope of the software to be developed.</w:t>
+        <w:t>In Scope:</w:t>
       </w:r>
     </w:p>
     <w:p>
       <w:pPr>
         <w:pStyle w:val="style0"/>
+        <w:jc w:val="both"/>
         <w:suppressAutoHyphens w:val="false"/>
         <w:autoSpaceDE w:val="false"/>
         <w:spacing w:line="100" w:lineRule="atLeast"/>
       </w:pPr>
       <w:r>
         <w:rPr>
-          <w:sz w:val="23"/>
-          <w:i/>
-          <w:szCs w:val="23"/>
-          <w:iCs/>
-          <w:rFonts w:ascii="Book Antiqua" w:cs="Book Antiqua" w:hAnsi="Book Antiqua"/>
+          <w:sz w:val="24"/>
+          <w:szCs w:val="24"/>
+          <w:rFonts w:ascii="Times New Roman" w:cs="Book Antiqua" w:hAnsi="Times New Roman"/>
           <w:lang w:eastAsia="en-US"/>
         </w:rPr>
-        <w:t>In Scope:</w:t>
+        <w:t>a. Managing course preference selections of a single teacher, which would include course details.</w:t>
       </w:r>
     </w:p>
     <w:p>
       <w:pPr>
         <w:pStyle w:val="style0"/>
+        <w:jc w:val="both"/>
         <w:suppressAutoHyphens w:val="false"/>
         <w:autoSpaceDE w:val="false"/>
         <w:spacing w:line="100" w:lineRule="atLeast"/>
       </w:pPr>
       <w:r>
         <w:rPr>
-          <w:sz w:val="23"/>
-          <w:szCs w:val="23"/>
-          <w:rFonts w:ascii="Book Antiqua" w:cs="Book Antiqua" w:hAnsi="Book Antiqua"/>
+          <w:sz w:val="24"/>
+          <w:szCs w:val="24"/>
+          <w:rFonts w:ascii="Times New Roman" w:cs="Book Antiqua" w:hAnsi="Times New Roman"/>
           <w:lang w:eastAsia="en-US"/>
         </w:rPr>
-        <w:t>a. Managing course preference selections of a single teacher, which would include course details.</w:t>
+        <w:t>b. Consideration of teacher seniority.</w:t>
       </w:r>
     </w:p>
     <w:p>
       <w:pPr>
         <w:pStyle w:val="style0"/>
+        <w:jc w:val="both"/>
         <w:suppressAutoHyphens w:val="false"/>
         <w:autoSpaceDE w:val="false"/>
         <w:spacing w:line="100" w:lineRule="atLeast"/>
       </w:pPr>
       <w:r>
         <w:rPr>
-          <w:sz w:val="23"/>
-          <w:szCs w:val="23"/>
-          <w:rFonts w:ascii="Book Antiqua" w:cs="Book Antiqua" w:hAnsi="Book Antiqua"/>
+          <w:sz w:val="24"/>
+          <w:szCs w:val="24"/>
+          <w:rFonts w:ascii="Times New Roman" w:cs="Book Antiqua" w:hAnsi="Times New Roman"/>
           <w:lang w:eastAsia="en-US"/>
         </w:rPr>
-        <w:t>b. Consideration of teacher seniority.</w:t>
+        <w:t>b. Computation of optimized solution of the assignment of courses to teachers.</w:t>
       </w:r>
     </w:p>
     <w:p>
       <w:pPr>
         <w:pStyle w:val="style0"/>
+        <w:jc w:val="both"/>
         <w:suppressAutoHyphens w:val="false"/>
         <w:autoSpaceDE w:val="false"/>
         <w:spacing w:line="100" w:lineRule="atLeast"/>
       </w:pPr>
       <w:r>
         <w:rPr>
-          <w:sz w:val="23"/>
-          <w:szCs w:val="23"/>
-          <w:rFonts w:ascii="Book Antiqua" w:cs="Book Antiqua" w:hAnsi="Book Antiqua"/>
+          <w:sz w:val="24"/>
+          <w:szCs w:val="24"/>
+          <w:rFonts w:ascii="Times New Roman" w:cs="Book Antiqua" w:hAnsi="Times New Roman"/>
           <w:lang w:eastAsia="en-US"/>
         </w:rPr>
-        <w:t>b. Computation of optimised solution of the assignment of courses to teachers.</w:t>
+        <w:t>c. User authentication.</w:t>
       </w:r>
     </w:p>
     <w:p>
       <w:pPr>
         <w:pStyle w:val="style0"/>
+        <w:jc w:val="both"/>
         <w:suppressAutoHyphens w:val="false"/>
         <w:autoSpaceDE w:val="false"/>
         <w:spacing w:line="100" w:lineRule="atLeast"/>
       </w:pPr>
       <w:r>
         <w:rPr>
-          <w:sz w:val="23"/>
-          <w:szCs w:val="23"/>
-          <w:rFonts w:ascii="Book Antiqua" w:cs="Book Antiqua" w:hAnsi="Book Antiqua"/>
+          <w:sz w:val="24"/>
+          <w:szCs w:val="24"/>
+          <w:rFonts w:ascii="Times New Roman" w:cs="Book Antiqua" w:hAnsi="Times New Roman"/>
           <w:lang w:eastAsia="en-US"/>
         </w:rPr>
-        <w:t>c. User authentication.</w:t>
+        <w:t>d. Entry of subject list by administrator.</w:t>
       </w:r>
     </w:p>
     <w:p>
       <w:pPr>
         <w:pStyle w:val="style0"/>
+        <w:jc w:val="both"/>
         <w:suppressAutoHyphens w:val="false"/>
         <w:autoSpaceDE w:val="false"/>
         <w:spacing w:line="100" w:lineRule="atLeast"/>
       </w:pPr>
       <w:r>
         <w:rPr>
-          <w:sz w:val="23"/>
-          <w:szCs w:val="23"/>
-          <w:rFonts w:ascii="Book Antiqua" w:cs="Book Antiqua" w:hAnsi="Book Antiqua"/>
+          <w:sz w:val="24"/>
+          <w:i/>
+          <w:u w:val="single"/>
+          <w:szCs w:val="24"/>
+          <w:iCs/>
+          <w:rFonts w:ascii="Times New Roman" w:cs="Book Antiqua" w:hAnsi="Times New Roman"/>
           <w:lang w:eastAsia="en-US"/>
         </w:rPr>
-        <w:t>d. Entry of subject list by administrator.</w:t>
+        <w:t>Out of Scope:</w:t>
       </w:r>
     </w:p>
     <w:p>
       <w:pPr>
         <w:pStyle w:val="style0"/>
+        <w:jc w:val="both"/>
         <w:suppressAutoHyphens w:val="false"/>
         <w:autoSpaceDE w:val="false"/>
         <w:spacing w:line="100" w:lineRule="atLeast"/>
       </w:pPr>
       <w:r>
         <w:rPr>
-          <w:sz w:val="23"/>
-          <w:i/>
-          <w:szCs w:val="23"/>
-          <w:iCs/>
-          <w:rFonts w:ascii="Book Antiqua" w:cs="Book Antiqua" w:hAnsi="Book Antiqua"/>
+          <w:sz w:val="24"/>
+          <w:szCs w:val="24"/>
+          <w:rFonts w:ascii="Times New Roman" w:cs="Book Antiqua" w:hAnsi="Times New Roman"/>
           <w:lang w:eastAsia="en-US"/>
         </w:rPr>
-        <w:t>Out of Scope:</w:t>
+        <w:t>a. Optimized solution may not be the most practically feasible solution.</w:t>
       </w:r>
     </w:p>
     <w:p>
       <w:pPr>
         <w:pStyle w:val="style0"/>
+        <w:jc w:val="both"/>
         <w:suppressAutoHyphens w:val="false"/>
         <w:autoSpaceDE w:val="false"/>
         <w:spacing w:line="100" w:lineRule="atLeast"/>
       </w:pPr>
       <w:r>
         <w:rPr>
-          <w:sz w:val="23"/>
-          <w:szCs w:val="23"/>
-          <w:rFonts w:ascii="Book Antiqua" w:cs="Book Antiqua" w:hAnsi="Book Antiqua"/>
+          <w:sz w:val="24"/>
+          <w:szCs w:val="24"/>
+          <w:rFonts w:ascii="Times New Roman" w:cs="Book Antiqua" w:hAnsi="Times New Roman"/>
           <w:lang w:eastAsia="en-US"/>
         </w:rPr>
-        <w:t>a. Optimised solution may not be the most practically feasible solution.</w:t>
-      </w:r>
-    </w:p>
-    <w:p>
-      <w:pPr>
-        <w:pStyle w:val="style0"/>
-        <w:suppressAutoHyphens w:val="false"/>
-        <w:autoSpaceDE w:val="false"/>
-        <w:spacing w:line="100" w:lineRule="atLeast"/>
-      </w:pPr>
-      <w:r>
-        <w:rPr>
-          <w:sz w:val="23"/>
-          <w:szCs w:val="23"/>
-          <w:rFonts w:ascii="Book Antiqua" w:cs="Book Antiqua" w:hAnsi="Book Antiqua"/>
-          <w:lang w:eastAsia="en-US"/>
-        </w:rPr>
-        <w:t>b. Optimised solution may not be fullproof.</w:t>
+        <w:t>b. Optimized solution may not be foolproof.</w:t>
       </w:r>
     </w:p>
     <w:p>
@@ -1571,9 +1587,9 @@
     </w:p>
     <w:p>
       <w:pPr>
-        <w:pStyle w:val="style51"/>
-      </w:pPr>
-      <w:hyperlink r:id="rId11">
+        <w:pStyle w:val="style57"/>
+      </w:pPr>
+      <w:hyperlink r:id="rId9">
         <w:r>
           <w:rPr>
             <w:rStyle w:val="style24"/>
@@ -1585,11 +1601,51 @@
     </w:p>
     <w:p>
       <w:pPr>
+        <w:pStyle w:val="style57"/>
+      </w:pPr>
+      <w:hyperlink r:id="rId10">
+        <w:r>
+          <w:rPr>
+            <w:rStyle w:val="style24"/>
+            <w:lang w:bidi="ar-SA" w:eastAsia="ar-SA" w:val="en-US"/>
+          </w:rPr>
+          <w:t>http://www.java.com</w:t>
+        </w:r>
+      </w:hyperlink>
+    </w:p>
+    <w:p>
+      <w:pPr>
+        <w:pStyle w:val="style57"/>
+      </w:pPr>
+      <w:hyperlink r:id="rId11">
+        <w:r>
+          <w:rPr>
+            <w:rStyle w:val="style24"/>
+            <w:lang w:bidi="ar-SA" w:eastAsia="ar-SA" w:val="en-US"/>
+          </w:rPr>
+          <w:t>http://appframework.dev.java.net</w:t>
+        </w:r>
+      </w:hyperlink>
+    </w:p>
+    <w:p>
+      <w:pPr>
+        <w:pStyle w:val="style57"/>
+      </w:pPr>
+      <w:r>
+        <w:rPr>
+          <w:lang w:bidi="ar-SA" w:eastAsia="ar-SA" w:val="en-US"/>
+        </w:rPr>
+        <w:t>http://swingworker.dev.java.net</w:t>
+      </w:r>
+    </w:p>
+    <w:p>
+      <w:pPr>
         <w:pStyle w:val="style1"/>
         <w:numPr>
           <w:ilvl w:val="0"/>
           <w:numId w:val="1"/>
         </w:numPr>
+        <w:jc w:val="both"/>
       </w:pPr>
       <w:r>
         <w:rPr>
@@ -1605,6 +1661,7 @@
           <w:ilvl w:val="1"/>
           <w:numId w:val="1"/>
         </w:numPr>
+        <w:jc w:val="both"/>
       </w:pPr>
       <w:r>
         <w:rPr>
@@ -1615,7 +1672,8 @@
     </w:p>
     <w:p>
       <w:pPr>
-        <w:pStyle w:val="style51"/>
+        <w:pStyle w:val="style57"/>
+        <w:jc w:val="both"/>
       </w:pPr>
       <w:r>
         <w:rPr>
@@ -1631,6 +1689,7 @@
           <w:ilvl w:val="1"/>
           <w:numId w:val="1"/>
         </w:numPr>
+        <w:jc w:val="both"/>
       </w:pPr>
       <w:r>
         <w:rPr>
@@ -1641,11 +1700,12 @@
     </w:p>
     <w:p>
       <w:pPr>
-        <w:pStyle w:val="style51"/>
+        <w:pStyle w:val="style57"/>
         <w:numPr>
           <w:ilvl w:val="0"/>
           <w:numId w:val="2"/>
         </w:numPr>
+        <w:jc w:val="both"/>
       </w:pPr>
       <w:r>
         <w:rPr>
@@ -1656,11 +1716,12 @@
     </w:p>
     <w:p>
       <w:pPr>
-        <w:pStyle w:val="style51"/>
+        <w:pStyle w:val="style57"/>
         <w:numPr>
           <w:ilvl w:val="0"/>
           <w:numId w:val="2"/>
         </w:numPr>
+        <w:jc w:val="both"/>
       </w:pPr>
       <w:r>
         <w:rPr>
@@ -1671,11 +1732,12 @@
     </w:p>
     <w:p>
       <w:pPr>
-        <w:pStyle w:val="style51"/>
+        <w:pStyle w:val="style57"/>
         <w:numPr>
           <w:ilvl w:val="0"/>
           <w:numId w:val="2"/>
         </w:numPr>
+        <w:jc w:val="both"/>
       </w:pPr>
       <w:r>
         <w:rPr>
@@ -1686,11 +1748,12 @@
     </w:p>
     <w:p>
       <w:pPr>
-        <w:pStyle w:val="style51"/>
+        <w:pStyle w:val="style57"/>
         <w:numPr>
           <w:ilvl w:val="0"/>
           <w:numId w:val="2"/>
         </w:numPr>
+        <w:jc w:val="both"/>
       </w:pPr>
       <w:r>
         <w:rPr>
@@ -1706,6 +1769,7 @@
           <w:ilvl w:val="1"/>
           <w:numId w:val="1"/>
         </w:numPr>
+        <w:jc w:val="both"/>
       </w:pPr>
       <w:r>
         <w:rPr>
@@ -1716,11 +1780,12 @@
     </w:p>
     <w:p>
       <w:pPr>
-        <w:pStyle w:val="style51"/>
+        <w:pStyle w:val="style57"/>
         <w:numPr>
           <w:ilvl w:val="0"/>
           <w:numId w:val="3"/>
         </w:numPr>
+        <w:jc w:val="both"/>
       </w:pPr>
       <w:r>
         <w:rPr>
@@ -1731,26 +1796,28 @@
     </w:p>
     <w:p>
       <w:pPr>
-        <w:pStyle w:val="style51"/>
+        <w:pStyle w:val="style57"/>
         <w:numPr>
           <w:ilvl w:val="0"/>
           <w:numId w:val="3"/>
         </w:numPr>
-      </w:pPr>
-      <w:r>
-        <w:rPr>
-          <w:lang w:val="en-IN"/>
-        </w:rPr>
-        <w:t>Teacher : Input preference</w:t>
-      </w:r>
-    </w:p>
-    <w:p>
-      <w:pPr>
-        <w:pStyle w:val="style51"/>
+        <w:jc w:val="both"/>
+      </w:pPr>
+      <w:r>
+        <w:rPr>
+          <w:lang w:val="en-IN"/>
+        </w:rPr>
+        <w:t>Teacher : Input preference of subjects</w:t>
+      </w:r>
+    </w:p>
+    <w:p>
+      <w:pPr>
+        <w:pStyle w:val="style57"/>
         <w:numPr>
           <w:ilvl w:val="0"/>
           <w:numId w:val="3"/>
         </w:numPr>
+        <w:jc w:val="both"/>
       </w:pPr>
       <w:r>
         <w:rPr>
@@ -1766,6 +1833,7 @@
           <w:ilvl w:val="1"/>
           <w:numId w:val="1"/>
         </w:numPr>
+        <w:jc w:val="both"/>
       </w:pPr>
       <w:r>
         <w:rPr>
@@ -1776,13 +1844,14 @@
     </w:p>
     <w:p>
       <w:pPr>
-        <w:pStyle w:val="style51"/>
-      </w:pPr>
-      <w:r>
-        <w:rPr>
-          <w:lang w:val="en-IN"/>
-        </w:rPr>
-        <w:t>The software is distributed as JAVA</w:t>
+        <w:pStyle w:val="style57"/>
+        <w:jc w:val="both"/>
+      </w:pPr>
+      <w:r>
+        <w:rPr>
+          <w:lang w:val="en-IN"/>
+        </w:rPr>
+        <w:t>The software is distributed as a JAVA</w:t>
       </w:r>
       <w:r>
         <w:rPr>
@@ -1802,7 +1871,7 @@
           <w:rFonts w:cs="Arial"/>
           <w:lang w:val="en-IN"/>
         </w:rPr>
-        <w:t>™ runtime environment) installed with the AWT class library. The graphical user interface of the application will be displayed in the respective windowing subsystem used by the operating system.</w:t>
+        <w:t>™ runtime environment) version 6 installed with the Swing class library. The graphical user interface of the application will be displayed in the respective windowing subsystem used by the operating system.</w:t>
       </w:r>
     </w:p>
     <w:p>
@@ -1812,6 +1881,7 @@
           <w:ilvl w:val="1"/>
           <w:numId w:val="1"/>
         </w:numPr>
+        <w:jc w:val="both"/>
       </w:pPr>
       <w:r>
         <w:rPr>
@@ -1822,13 +1892,14 @@
     </w:p>
     <w:p>
       <w:pPr>
-        <w:pStyle w:val="style51"/>
-      </w:pPr>
-      <w:r>
-        <w:rPr>
-          <w:lang w:val="en-IN"/>
-        </w:rPr>
-        <w:t>None</w:t>
+        <w:pStyle w:val="style57"/>
+        <w:jc w:val="both"/>
+      </w:pPr>
+      <w:r>
+        <w:rPr>
+          <w:lang w:val="en-IN"/>
+        </w:rPr>
+        <w:t>Priority to Seniority Ratio (PSR) is the modifiable factor introduced to manipulate the optimised solution in case the generated solution is not satisfactory.</w:t>
       </w:r>
     </w:p>
     <w:p>
@@ -1838,6 +1909,7 @@
           <w:ilvl w:val="1"/>
           <w:numId w:val="1"/>
         </w:numPr>
+        <w:jc w:val="both"/>
       </w:pPr>
       <w:r>
         <w:rPr>
@@ -1848,7 +1920,8 @@
     </w:p>
     <w:p>
       <w:pPr>
-        <w:pStyle w:val="style51"/>
+        <w:pStyle w:val="style57"/>
+        <w:jc w:val="both"/>
       </w:pPr>
       <w:r>
         <w:rPr>
@@ -1867,7 +1940,8 @@
     </w:p>
     <w:p>
       <w:pPr>
-        <w:pStyle w:val="style51"/>
+        <w:pStyle w:val="style57"/>
+        <w:jc w:val="both"/>
       </w:pPr>
       <w:r>
         <w:rPr>
@@ -1883,6 +1957,7 @@
           <w:ilvl w:val="1"/>
           <w:numId w:val="1"/>
         </w:numPr>
+        <w:jc w:val="both"/>
       </w:pPr>
       <w:r>
         <w:rPr>
@@ -1893,53 +1968,14 @@
     </w:p>
     <w:p>
       <w:pPr>
-        <w:pStyle w:val="style51"/>
+        <w:pStyle w:val="style57"/>
+        <w:jc w:val="both"/>
       </w:pPr>
       <w:r>
         <w:rPr>
           <w:lang w:val="en-IN"/>
         </w:rPr>
         <w:t>None</w:t>
-      </w:r>
-    </w:p>
-    <w:p>
-      <w:pPr>
-        <w:pStyle w:val="style51"/>
-      </w:pPr>
-      <w:r>
-        <w:rPr>
-          <w:lang w:val="en-IN"/>
-        </w:rPr>
-      </w:r>
-    </w:p>
-    <w:p>
-      <w:pPr>
-        <w:pStyle w:val="style51"/>
-      </w:pPr>
-      <w:r>
-        <w:rPr>
-          <w:lang w:val="en-IN"/>
-        </w:rPr>
-      </w:r>
-    </w:p>
-    <w:p>
-      <w:pPr>
-        <w:pStyle w:val="style51"/>
-      </w:pPr>
-      <w:r>
-        <w:rPr>
-          <w:lang w:val="en-IN"/>
-        </w:rPr>
-      </w:r>
-    </w:p>
-    <w:p>
-      <w:pPr>
-        <w:pStyle w:val="style51"/>
-      </w:pPr>
-      <w:r>
-        <w:rPr>
-          <w:lang w:val="en-IN"/>
-        </w:rPr>
       </w:r>
     </w:p>
     <w:p>
@@ -1949,6 +1985,7 @@
           <w:ilvl w:val="0"/>
           <w:numId w:val="1"/>
         </w:numPr>
+        <w:jc w:val="both"/>
       </w:pPr>
       <w:r>
         <w:rPr>
@@ -1959,13 +1996,1019 @@
     </w:p>
     <w:p>
       <w:pPr>
-        <w:pStyle w:val="style51"/>
-      </w:pPr>
-      <w:r>
-        <w:rPr>
-          <w:lang w:val="en-IN"/>
-        </w:rPr>
-        <w:t>To be added in further revisions.</w:t>
+        <w:pStyle w:val="style35"/>
+        <w:jc w:val="both"/>
+      </w:pPr>
+      <w:r>
+        <w:rPr>
+          <w:lang w:val="en-IN"/>
+        </w:rPr>
+        <w:t>The use case diagrams for User, Teacher and Administrator actors of the software are provided below.</w:t>
+      </w:r>
+    </w:p>
+    <w:p>
+      <w:pPr>
+        <w:pStyle w:val="style35"/>
+      </w:pPr>
+      <w:r>
+        <w:rPr>
+          <w:lang w:val="en-IN"/>
+        </w:rPr>
+      </w:r>
+    </w:p>
+    <w:p>
+      <w:pPr>
+        <w:pStyle w:val="style57"/>
+      </w:pPr>
+      <w:r>
+        <w:rPr>
+          <w:lang w:val="en-IN"/>
+        </w:rPr>
+        <w:drawing>
+          <wp:inline distB="0" distL="0" distR="0" distT="0">
+            <wp:extent cx="3657600" cy="1508760"/>
+            <wp:effectExtent b="0" l="0" r="0" t="0"/>
+            <wp:docPr descr="A description..." id="1" name="Picture"/>
+            <wp:cNvGraphicFramePr>
+              <a:graphicFrameLocks xmlns:a="http://schemas.openxmlformats.org/drawingml/2006/main" noChangeAspect="1"/>
+            </wp:cNvGraphicFramePr>
+            <a:graphic xmlns:a="http://schemas.openxmlformats.org/drawingml/2006/main">
+              <a:graphicData uri="http://schemas.openxmlformats.org/drawingml/2006/picture">
+                <pic:pic xmlns:pic="http://schemas.openxmlformats.org/drawingml/2006/picture">
+                  <pic:nvPicPr>
+                    <pic:cNvPr descr="A description..." id="0" name="Picture"/>
+                    <pic:cNvPicPr>
+                      <a:picLocks noChangeArrowheads="1" noChangeAspect="1"/>
+                    </pic:cNvPicPr>
+                  </pic:nvPicPr>
+                  <pic:blipFill>
+                    <a:blip r:embed="rId13"/>
+                    <a:srcRect/>
+                    <a:stretch>
+                      <a:fillRect/>
+                    </a:stretch>
+                  </pic:blipFill>
+                  <pic:spPr bwMode="auto">
+                    <a:xfrm>
+                      <a:off x="0" y="0"/>
+                      <a:ext cx="3657600" cy="1508760"/>
+                    </a:xfrm>
+                    <a:prstGeom prst="rect">
+                      <a:avLst/>
+                    </a:prstGeom>
+                    <a:noFill/>
+                    <a:ln w="9525">
+                      <a:noFill/>
+                      <a:miter lim="800000"/>
+                      <a:headEnd/>
+                      <a:tailEnd/>
+                    </a:ln>
+                  </pic:spPr>
+                </pic:pic>
+              </a:graphicData>
+            </a:graphic>
+          </wp:inline>
+        </w:drawing>
+      </w:r>
+    </w:p>
+    <w:p>
+      <w:pPr>
+        <w:pStyle w:val="style57"/>
+      </w:pPr>
+      <w:r>
+        <w:rPr>
+          <w:lang w:val="en-IN"/>
+        </w:rPr>
+      </w:r>
+    </w:p>
+    <w:p>
+      <w:pPr>
+        <w:pStyle w:val="style57"/>
+      </w:pPr>
+      <w:r>
+        <w:rPr>
+          <w:lang w:val="en-IN"/>
+        </w:rPr>
+      </w:r>
+    </w:p>
+    <w:p>
+      <w:pPr>
+        <w:pStyle w:val="style57"/>
+      </w:pPr>
+      <w:r>
+        <w:rPr>
+          <w:lang w:val="en-IN"/>
+        </w:rPr>
+      </w:r>
+    </w:p>
+    <w:p>
+      <w:pPr>
+        <w:pStyle w:val="style57"/>
+      </w:pPr>
+      <w:r>
+        <w:rPr>
+          <w:lang w:val="en-IN"/>
+        </w:rPr>
+      </w:r>
+    </w:p>
+    <w:p>
+      <w:pPr>
+        <w:pStyle w:val="style57"/>
+      </w:pPr>
+      <w:r>
+        <w:rPr>
+          <w:lang w:val="en-IN"/>
+        </w:rPr>
+      </w:r>
+    </w:p>
+    <w:p>
+      <w:pPr>
+        <w:pStyle w:val="style57"/>
+      </w:pPr>
+      <w:r>
+        <w:rPr>
+          <w:lang w:val="en-IN"/>
+        </w:rPr>
+      </w:r>
+    </w:p>
+    <w:p>
+      <w:pPr>
+        <w:pStyle w:val="style57"/>
+      </w:pPr>
+      <w:r>
+        <w:rPr>
+          <w:lang w:val="en-IN"/>
+        </w:rPr>
+      </w:r>
+    </w:p>
+    <w:p>
+      <w:pPr>
+        <w:pStyle w:val="style57"/>
+      </w:pPr>
+      <w:r>
+        <w:rPr>
+          <w:lang w:val="en-IN"/>
+        </w:rPr>
+        <w:drawing>
+          <wp:inline distB="0" distL="0" distR="0" distT="0">
+            <wp:extent cx="4096385" cy="2743200"/>
+            <wp:effectExtent b="0" l="0" r="0" t="0"/>
+            <wp:docPr descr="A description..." id="1" name="Picture"/>
+            <wp:cNvGraphicFramePr>
+              <a:graphicFrameLocks xmlns:a="http://schemas.openxmlformats.org/drawingml/2006/main" noChangeAspect="1"/>
+            </wp:cNvGraphicFramePr>
+            <a:graphic xmlns:a="http://schemas.openxmlformats.org/drawingml/2006/main">
+              <a:graphicData uri="http://schemas.openxmlformats.org/drawingml/2006/picture">
+                <pic:pic xmlns:pic="http://schemas.openxmlformats.org/drawingml/2006/picture">
+                  <pic:nvPicPr>
+                    <pic:cNvPr descr="A description..." id="0" name="Picture"/>
+                    <pic:cNvPicPr>
+                      <a:picLocks noChangeArrowheads="1" noChangeAspect="1"/>
+                    </pic:cNvPicPr>
+                  </pic:nvPicPr>
+                  <pic:blipFill>
+                    <a:blip r:embed="rId14"/>
+                    <a:srcRect/>
+                    <a:stretch>
+                      <a:fillRect/>
+                    </a:stretch>
+                  </pic:blipFill>
+                  <pic:spPr bwMode="auto">
+                    <a:xfrm>
+                      <a:off x="0" y="0"/>
+                      <a:ext cx="4096385" cy="2743200"/>
+                    </a:xfrm>
+                    <a:prstGeom prst="rect">
+                      <a:avLst/>
+                    </a:prstGeom>
+                    <a:noFill/>
+                    <a:ln w="9525">
+                      <a:noFill/>
+                      <a:miter lim="800000"/>
+                      <a:headEnd/>
+                      <a:tailEnd/>
+                    </a:ln>
+                  </pic:spPr>
+                </pic:pic>
+              </a:graphicData>
+            </a:graphic>
+          </wp:inline>
+        </w:drawing>
+      </w:r>
+    </w:p>
+    <w:p>
+      <w:pPr>
+        <w:pStyle w:val="style57"/>
+      </w:pPr>
+      <w:r>
+        <w:rPr>
+          <w:lang w:val="en-IN"/>
+        </w:rPr>
+      </w:r>
+    </w:p>
+    <w:p>
+      <w:pPr>
+        <w:pStyle w:val="style57"/>
+      </w:pPr>
+      <w:r>
+        <w:rPr>
+          <w:lang w:val="en-IN"/>
+        </w:rPr>
+      </w:r>
+    </w:p>
+    <w:p>
+      <w:pPr>
+        <w:pStyle w:val="style57"/>
+      </w:pPr>
+      <w:r>
+        <w:rPr>
+          <w:lang w:val="en-IN"/>
+        </w:rPr>
+      </w:r>
+    </w:p>
+    <w:p>
+      <w:pPr>
+        <w:pStyle w:val="style57"/>
+      </w:pPr>
+      <w:r>
+        <w:rPr>
+          <w:lang w:val="en-IN"/>
+        </w:rPr>
+      </w:r>
+    </w:p>
+    <w:p>
+      <w:pPr>
+        <w:pStyle w:val="style57"/>
+      </w:pPr>
+      <w:r>
+        <w:rPr>
+          <w:lang w:val="en-IN"/>
+        </w:rPr>
+      </w:r>
+    </w:p>
+    <w:p>
+      <w:pPr>
+        <w:pStyle w:val="style57"/>
+      </w:pPr>
+      <w:r>
+        <w:rPr>
+          <w:lang w:val="en-IN"/>
+        </w:rPr>
+      </w:r>
+    </w:p>
+    <w:p>
+      <w:pPr>
+        <w:pStyle w:val="style57"/>
+      </w:pPr>
+      <w:r>
+        <w:rPr>
+          <w:lang w:val="en-IN"/>
+        </w:rPr>
+      </w:r>
+    </w:p>
+    <w:p>
+      <w:pPr>
+        <w:pStyle w:val="style57"/>
+      </w:pPr>
+      <w:r>
+        <w:rPr>
+          <w:lang w:val="en-IN"/>
+        </w:rPr>
+      </w:r>
+    </w:p>
+    <w:p>
+      <w:pPr>
+        <w:pStyle w:val="style57"/>
+      </w:pPr>
+      <w:r>
+        <w:rPr>
+          <w:lang w:val="en-IN"/>
+        </w:rPr>
+      </w:r>
+    </w:p>
+    <w:p>
+      <w:pPr>
+        <w:pStyle w:val="style57"/>
+      </w:pPr>
+      <w:r>
+        <w:rPr>
+          <w:lang w:val="en-IN"/>
+        </w:rPr>
+      </w:r>
+    </w:p>
+    <w:p>
+      <w:pPr>
+        <w:pStyle w:val="style57"/>
+      </w:pPr>
+      <w:r>
+        <w:rPr>
+          <w:lang w:val="en-IN"/>
+        </w:rPr>
+      </w:r>
+    </w:p>
+    <w:p>
+      <w:pPr>
+        <w:pStyle w:val="style57"/>
+      </w:pPr>
+      <w:r>
+        <w:rPr>
+          <w:lang w:val="en-IN"/>
+        </w:rPr>
+      </w:r>
+    </w:p>
+    <w:p>
+      <w:pPr>
+        <w:pStyle w:val="style57"/>
+      </w:pPr>
+      <w:r>
+        <w:rPr>
+          <w:lang w:val="en-IN"/>
+        </w:rPr>
+      </w:r>
+    </w:p>
+    <w:p>
+      <w:pPr>
+        <w:pStyle w:val="style57"/>
+      </w:pPr>
+      <w:r>
+        <w:rPr>
+          <w:lang w:val="en-IN"/>
+        </w:rPr>
+      </w:r>
+    </w:p>
+    <w:p>
+      <w:pPr>
+        <w:pStyle w:val="style57"/>
+      </w:pPr>
+      <w:r>
+        <w:rPr>
+          <w:lang w:val="en-IN"/>
+        </w:rPr>
+      </w:r>
+    </w:p>
+    <w:p>
+      <w:pPr>
+        <w:pStyle w:val="style57"/>
+      </w:pPr>
+      <w:r>
+        <w:rPr>
+          <w:lang w:val="en-IN"/>
+        </w:rPr>
+        <w:drawing>
+          <wp:inline distB="0" distL="0" distR="0" distT="0">
+            <wp:extent cx="3657600" cy="2066290"/>
+            <wp:effectExtent b="0" l="0" r="0" t="0"/>
+            <wp:docPr descr="A description..." id="1" name="Picture"/>
+            <wp:cNvGraphicFramePr>
+              <a:graphicFrameLocks xmlns:a="http://schemas.openxmlformats.org/drawingml/2006/main" noChangeAspect="1"/>
+            </wp:cNvGraphicFramePr>
+            <a:graphic xmlns:a="http://schemas.openxmlformats.org/drawingml/2006/main">
+              <a:graphicData uri="http://schemas.openxmlformats.org/drawingml/2006/picture">
+                <pic:pic xmlns:pic="http://schemas.openxmlformats.org/drawingml/2006/picture">
+                  <pic:nvPicPr>
+                    <pic:cNvPr descr="A description..." id="0" name="Picture"/>
+                    <pic:cNvPicPr>
+                      <a:picLocks noChangeArrowheads="1" noChangeAspect="1"/>
+                    </pic:cNvPicPr>
+                  </pic:nvPicPr>
+                  <pic:blipFill>
+                    <a:blip r:embed="rId15"/>
+                    <a:srcRect/>
+                    <a:stretch>
+                      <a:fillRect/>
+                    </a:stretch>
+                  </pic:blipFill>
+                  <pic:spPr bwMode="auto">
+                    <a:xfrm>
+                      <a:off x="0" y="0"/>
+                      <a:ext cx="3657600" cy="2066290"/>
+                    </a:xfrm>
+                    <a:prstGeom prst="rect">
+                      <a:avLst/>
+                    </a:prstGeom>
+                    <a:noFill/>
+                    <a:ln w="9525">
+                      <a:noFill/>
+                      <a:miter lim="800000"/>
+                      <a:headEnd/>
+                      <a:tailEnd/>
+                    </a:ln>
+                  </pic:spPr>
+                </pic:pic>
+              </a:graphicData>
+            </a:graphic>
+          </wp:inline>
+        </w:drawing>
+      </w:r>
+    </w:p>
+    <w:p>
+      <w:pPr>
+        <w:pStyle w:val="style57"/>
+      </w:pPr>
+      <w:r>
+        <w:rPr>
+          <w:lang w:val="en-IN"/>
+        </w:rPr>
+      </w:r>
+    </w:p>
+    <w:p>
+      <w:pPr>
+        <w:pStyle w:val="style57"/>
+      </w:pPr>
+      <w:r>
+        <w:rPr>
+          <w:lang w:val="en-IN"/>
+        </w:rPr>
+      </w:r>
+    </w:p>
+    <w:p>
+      <w:pPr>
+        <w:pStyle w:val="style57"/>
+      </w:pPr>
+      <w:r>
+        <w:rPr>
+          <w:lang w:val="en-IN"/>
+        </w:rPr>
+      </w:r>
+    </w:p>
+    <w:p>
+      <w:pPr>
+        <w:pStyle w:val="style57"/>
+      </w:pPr>
+      <w:r>
+        <w:rPr>
+          <w:lang w:val="en-IN"/>
+        </w:rPr>
+      </w:r>
+    </w:p>
+    <w:p>
+      <w:pPr>
+        <w:pStyle w:val="style57"/>
+      </w:pPr>
+      <w:r>
+        <w:rPr>
+          <w:lang w:val="en-IN"/>
+        </w:rPr>
+      </w:r>
+    </w:p>
+    <w:p>
+      <w:pPr>
+        <w:pStyle w:val="style57"/>
+      </w:pPr>
+      <w:r>
+        <w:rPr>
+          <w:lang w:val="en-IN"/>
+        </w:rPr>
+      </w:r>
+    </w:p>
+    <w:p>
+      <w:pPr>
+        <w:pStyle w:val="style57"/>
+      </w:pPr>
+      <w:r>
+        <w:rPr>
+          <w:lang w:val="en-IN"/>
+        </w:rPr>
+      </w:r>
+    </w:p>
+    <w:p>
+      <w:pPr>
+        <w:pStyle w:val="style57"/>
+      </w:pPr>
+      <w:r>
+        <w:rPr>
+          <w:lang w:val="en-IN"/>
+        </w:rPr>
+      </w:r>
+    </w:p>
+    <w:p>
+      <w:pPr>
+        <w:pStyle w:val="style57"/>
+      </w:pPr>
+      <w:r>
+        <w:rPr>
+          <w:lang w:val="en-IN"/>
+        </w:rPr>
+      </w:r>
+    </w:p>
+    <w:p>
+      <w:pPr>
+        <w:pStyle w:val="style57"/>
+      </w:pPr>
+      <w:r>
+        <w:rPr>
+          <w:lang w:val="en-IN"/>
+        </w:rPr>
+      </w:r>
+    </w:p>
+    <w:p>
+      <w:pPr>
+        <w:pStyle w:val="style57"/>
+      </w:pPr>
+      <w:r>
+        <w:rPr>
+          <w:lang w:val="en-IN"/>
+        </w:rPr>
+      </w:r>
+    </w:p>
+    <w:p>
+      <w:pPr>
+        <w:pStyle w:val="style57"/>
+      </w:pPr>
+      <w:r>
+        <w:rPr>
+          <w:lang w:val="en-IN"/>
+        </w:rPr>
+      </w:r>
+    </w:p>
+    <w:p>
+      <w:pPr>
+        <w:pStyle w:val="style57"/>
+      </w:pPr>
+      <w:r>
+        <w:rPr>
+          <w:lang w:val="en-IN"/>
+        </w:rPr>
+        <w:drawing>
+          <wp:inline distB="0" distL="0" distR="0" distT="0">
+            <wp:extent cx="4572000" cy="2048510"/>
+            <wp:effectExtent b="0" l="0" r="0" t="0"/>
+            <wp:docPr descr="A description..." id="1" name="Picture"/>
+            <wp:cNvGraphicFramePr>
+              <a:graphicFrameLocks xmlns:a="http://schemas.openxmlformats.org/drawingml/2006/main" noChangeAspect="1"/>
+            </wp:cNvGraphicFramePr>
+            <a:graphic xmlns:a="http://schemas.openxmlformats.org/drawingml/2006/main">
+              <a:graphicData uri="http://schemas.openxmlformats.org/drawingml/2006/picture">
+                <pic:pic xmlns:pic="http://schemas.openxmlformats.org/drawingml/2006/picture">
+                  <pic:nvPicPr>
+                    <pic:cNvPr descr="A description..." id="0" name="Picture"/>
+                    <pic:cNvPicPr>
+                      <a:picLocks noChangeArrowheads="1" noChangeAspect="1"/>
+                    </pic:cNvPicPr>
+                  </pic:nvPicPr>
+                  <pic:blipFill>
+                    <a:blip r:embed="rId16"/>
+                    <a:srcRect/>
+                    <a:stretch>
+                      <a:fillRect/>
+                    </a:stretch>
+                  </pic:blipFill>
+                  <pic:spPr bwMode="auto">
+                    <a:xfrm>
+                      <a:off x="0" y="0"/>
+                      <a:ext cx="4572000" cy="2048510"/>
+                    </a:xfrm>
+                    <a:prstGeom prst="rect">
+                      <a:avLst/>
+                    </a:prstGeom>
+                    <a:noFill/>
+                    <a:ln w="9525">
+                      <a:noFill/>
+                      <a:miter lim="800000"/>
+                      <a:headEnd/>
+                      <a:tailEnd/>
+                    </a:ln>
+                  </pic:spPr>
+                </pic:pic>
+              </a:graphicData>
+            </a:graphic>
+          </wp:inline>
+        </w:drawing>
+      </w:r>
+    </w:p>
+    <w:p>
+      <w:pPr>
+        <w:pStyle w:val="style57"/>
+      </w:pPr>
+      <w:r>
+        <w:rPr>
+          <w:lang w:val="en-IN"/>
+        </w:rPr>
+      </w:r>
+    </w:p>
+    <w:p>
+      <w:pPr>
+        <w:pStyle w:val="style57"/>
+      </w:pPr>
+      <w:r>
+        <w:rPr>
+          <w:lang w:val="en-IN"/>
+        </w:rPr>
+      </w:r>
+    </w:p>
+    <w:p>
+      <w:pPr>
+        <w:pStyle w:val="style57"/>
+      </w:pPr>
+      <w:r>
+        <w:rPr>
+          <w:lang w:val="en-IN"/>
+        </w:rPr>
+      </w:r>
+    </w:p>
+    <w:p>
+      <w:pPr>
+        <w:pStyle w:val="style57"/>
+      </w:pPr>
+      <w:r>
+        <w:rPr>
+          <w:lang w:val="en-IN"/>
+        </w:rPr>
+      </w:r>
+    </w:p>
+    <w:p>
+      <w:pPr>
+        <w:pStyle w:val="style57"/>
+      </w:pPr>
+      <w:r>
+        <w:rPr>
+          <w:lang w:val="en-IN"/>
+        </w:rPr>
+      </w:r>
+    </w:p>
+    <w:p>
+      <w:pPr>
+        <w:pStyle w:val="style57"/>
+      </w:pPr>
+      <w:r>
+        <w:rPr>
+          <w:lang w:val="en-IN"/>
+        </w:rPr>
+      </w:r>
+    </w:p>
+    <w:p>
+      <w:pPr>
+        <w:pStyle w:val="style57"/>
+      </w:pPr>
+      <w:r>
+        <w:rPr>
+          <w:lang w:val="en-IN"/>
+        </w:rPr>
+      </w:r>
+    </w:p>
+    <w:p>
+      <w:pPr>
+        <w:pStyle w:val="style57"/>
+      </w:pPr>
+      <w:r>
+        <w:rPr>
+          <w:lang w:val="en-IN"/>
+        </w:rPr>
+      </w:r>
+    </w:p>
+    <w:p>
+      <w:pPr>
+        <w:pStyle w:val="style57"/>
+      </w:pPr>
+      <w:r>
+        <w:rPr>
+          <w:lang w:val="en-IN"/>
+        </w:rPr>
+      </w:r>
+    </w:p>
+    <w:p>
+      <w:pPr>
+        <w:pStyle w:val="style57"/>
+      </w:pPr>
+      <w:r>
+        <w:rPr>
+          <w:lang w:val="en-IN"/>
+        </w:rPr>
+      </w:r>
+    </w:p>
+    <w:p>
+      <w:pPr>
+        <w:pStyle w:val="style57"/>
+      </w:pPr>
+      <w:r>
+        <w:rPr>
+          <w:lang w:val="en-IN"/>
+        </w:rPr>
+      </w:r>
+    </w:p>
+    <w:p>
+      <w:pPr>
+        <w:pStyle w:val="style57"/>
+      </w:pPr>
+      <w:r>
+        <w:rPr>
+          <w:lang w:val="en-IN"/>
+        </w:rPr>
+        <w:drawing>
+          <wp:inline distB="0" distL="0" distR="0" distT="0">
+            <wp:extent cx="4572000" cy="2697480"/>
+            <wp:effectExtent b="0" l="0" r="0" t="0"/>
+            <wp:docPr descr="A description..." id="1" name="Picture"/>
+            <wp:cNvGraphicFramePr>
+              <a:graphicFrameLocks xmlns:a="http://schemas.openxmlformats.org/drawingml/2006/main" noChangeAspect="1"/>
+            </wp:cNvGraphicFramePr>
+            <a:graphic xmlns:a="http://schemas.openxmlformats.org/drawingml/2006/main">
+              <a:graphicData uri="http://schemas.openxmlformats.org/drawingml/2006/picture">
+                <pic:pic xmlns:pic="http://schemas.openxmlformats.org/drawingml/2006/picture">
+                  <pic:nvPicPr>
+                    <pic:cNvPr descr="A description..." id="0" name="Picture"/>
+                    <pic:cNvPicPr>
+                      <a:picLocks noChangeArrowheads="1" noChangeAspect="1"/>
+                    </pic:cNvPicPr>
+                  </pic:nvPicPr>
+                  <pic:blipFill>
+                    <a:blip r:embed="rId17"/>
+                    <a:srcRect/>
+                    <a:stretch>
+                      <a:fillRect/>
+                    </a:stretch>
+                  </pic:blipFill>
+                  <pic:spPr bwMode="auto">
+                    <a:xfrm>
+                      <a:off x="0" y="0"/>
+                      <a:ext cx="4572000" cy="2697480"/>
+                    </a:xfrm>
+                    <a:prstGeom prst="rect">
+                      <a:avLst/>
+                    </a:prstGeom>
+                    <a:noFill/>
+                    <a:ln w="9525">
+                      <a:noFill/>
+                      <a:miter lim="800000"/>
+                      <a:headEnd/>
+                      <a:tailEnd/>
+                    </a:ln>
+                  </pic:spPr>
+                </pic:pic>
+              </a:graphicData>
+            </a:graphic>
+          </wp:inline>
+        </w:drawing>
+      </w:r>
+    </w:p>
+    <w:p>
+      <w:pPr>
+        <w:pStyle w:val="style57"/>
+      </w:pPr>
+      <w:r>
+        <w:rPr>
+          <w:lang w:val="en-IN"/>
+        </w:rPr>
+      </w:r>
+    </w:p>
+    <w:p>
+      <w:pPr>
+        <w:pStyle w:val="style57"/>
+      </w:pPr>
+      <w:r>
+        <w:rPr>
+          <w:lang w:val="en-IN"/>
+        </w:rPr>
+      </w:r>
+    </w:p>
+    <w:p>
+      <w:pPr>
+        <w:pStyle w:val="style57"/>
+      </w:pPr>
+      <w:r>
+        <w:rPr>
+          <w:lang w:val="en-IN"/>
+        </w:rPr>
+      </w:r>
+    </w:p>
+    <w:p>
+      <w:pPr>
+        <w:pStyle w:val="style57"/>
+      </w:pPr>
+      <w:r>
+        <w:rPr>
+          <w:lang w:val="en-IN"/>
+        </w:rPr>
+      </w:r>
+    </w:p>
+    <w:p>
+      <w:pPr>
+        <w:pStyle w:val="style57"/>
+      </w:pPr>
+      <w:r>
+        <w:rPr>
+          <w:lang w:val="en-IN"/>
+        </w:rPr>
+      </w:r>
+    </w:p>
+    <w:p>
+      <w:pPr>
+        <w:pStyle w:val="style57"/>
+      </w:pPr>
+      <w:r>
+        <w:rPr>
+          <w:lang w:val="en-IN"/>
+        </w:rPr>
+      </w:r>
+    </w:p>
+    <w:p>
+      <w:pPr>
+        <w:pStyle w:val="style57"/>
+      </w:pPr>
+      <w:r>
+        <w:rPr>
+          <w:lang w:val="en-IN"/>
+        </w:rPr>
+      </w:r>
+    </w:p>
+    <w:p>
+      <w:pPr>
+        <w:pStyle w:val="style57"/>
+      </w:pPr>
+      <w:r>
+        <w:rPr>
+          <w:lang w:val="en-IN"/>
+        </w:rPr>
+      </w:r>
+    </w:p>
+    <w:p>
+      <w:pPr>
+        <w:pStyle w:val="style57"/>
+      </w:pPr>
+      <w:r>
+        <w:rPr>
+          <w:lang w:val="en-IN"/>
+        </w:rPr>
+      </w:r>
+    </w:p>
+    <w:p>
+      <w:pPr>
+        <w:pStyle w:val="style57"/>
+      </w:pPr>
+      <w:r>
+        <w:rPr>
+          <w:lang w:val="en-IN"/>
+        </w:rPr>
+      </w:r>
+    </w:p>
+    <w:p>
+      <w:pPr>
+        <w:pStyle w:val="style57"/>
+      </w:pPr>
+      <w:r>
+        <w:rPr>
+          <w:lang w:val="en-IN"/>
+        </w:rPr>
+      </w:r>
+    </w:p>
+    <w:p>
+      <w:pPr>
+        <w:pStyle w:val="style57"/>
+      </w:pPr>
+      <w:r>
+        <w:rPr>
+          <w:lang w:val="en-IN"/>
+        </w:rPr>
+      </w:r>
+    </w:p>
+    <w:p>
+      <w:pPr>
+        <w:pStyle w:val="style57"/>
+      </w:pPr>
+      <w:r>
+        <w:rPr>
+          <w:lang w:val="en-IN"/>
+        </w:rPr>
+      </w:r>
+    </w:p>
+    <w:p>
+      <w:pPr>
+        <w:pStyle w:val="style57"/>
+      </w:pPr>
+      <w:r>
+        <w:rPr>
+          <w:lang w:val="en-IN"/>
+        </w:rPr>
+      </w:r>
+    </w:p>
+    <w:p>
+      <w:pPr>
+        <w:pStyle w:val="style57"/>
+      </w:pPr>
+      <w:r>
+        <w:rPr>
+          <w:lang w:val="en-IN"/>
+        </w:rPr>
+      </w:r>
+    </w:p>
+    <w:p>
+      <w:pPr>
+        <w:pStyle w:val="style57"/>
+      </w:pPr>
+      <w:r>
+        <w:rPr>
+          <w:lang w:val="en-IN"/>
+        </w:rPr>
+      </w:r>
+    </w:p>
+    <w:p>
+      <w:pPr>
+        <w:pStyle w:val="style57"/>
+      </w:pPr>
+      <w:r>
+        <w:rPr>
+          <w:lang w:val="en-IN"/>
+        </w:rPr>
+      </w:r>
+    </w:p>
+    <w:p>
+      <w:pPr>
+        <w:pStyle w:val="style57"/>
+      </w:pPr>
+      <w:r>
+        <w:rPr>
+          <w:lang w:val="en-IN"/>
+        </w:rPr>
+      </w:r>
+    </w:p>
+    <w:p>
+      <w:pPr>
+        <w:pStyle w:val="style57"/>
+      </w:pPr>
+      <w:r>
+        <w:rPr>
+          <w:lang w:val="en-IN"/>
+        </w:rPr>
+      </w:r>
+    </w:p>
+    <w:p>
+      <w:pPr>
+        <w:pStyle w:val="style57"/>
+      </w:pPr>
+      <w:r>
+        <w:rPr>
+          <w:lang w:val="en-IN"/>
+        </w:rPr>
+      </w:r>
+    </w:p>
+    <w:p>
+      <w:pPr>
+        <w:pStyle w:val="style57"/>
+      </w:pPr>
+      <w:r>
+        <w:rPr>
+          <w:lang w:val="en-IN"/>
+        </w:rPr>
+      </w:r>
+    </w:p>
+    <w:p>
+      <w:pPr>
+        <w:pStyle w:val="style57"/>
+      </w:pPr>
+      <w:r>
+        <w:rPr>
+          <w:lang w:val="en-IN"/>
+        </w:rPr>
+      </w:r>
+    </w:p>
+    <w:p>
+      <w:pPr>
+        <w:pStyle w:val="style57"/>
+      </w:pPr>
+      <w:r>
+        <w:rPr>
+          <w:lang w:val="en-IN"/>
+        </w:rPr>
+      </w:r>
+    </w:p>
+    <w:p>
+      <w:pPr>
+        <w:pStyle w:val="style57"/>
+      </w:pPr>
+      <w:r>
+        <w:rPr>
+          <w:lang w:val="en-IN"/>
+        </w:rPr>
+      </w:r>
+    </w:p>
+    <w:p>
+      <w:pPr>
+        <w:pStyle w:val="style57"/>
+      </w:pPr>
+      <w:r>
+        <w:rPr>
+          <w:lang w:val="en-IN"/>
+        </w:rPr>
+      </w:r>
+    </w:p>
+    <w:p>
+      <w:pPr>
+        <w:pStyle w:val="style57"/>
+      </w:pPr>
+      <w:r>
+        <w:rPr>
+          <w:lang w:val="en-IN"/>
+        </w:rPr>
+      </w:r>
+    </w:p>
+    <w:p>
+      <w:pPr>
+        <w:pStyle w:val="style57"/>
+      </w:pPr>
+      <w:r>
+        <w:rPr>
+          <w:lang w:val="en-IN"/>
+        </w:rPr>
       </w:r>
     </w:p>
     <w:p>
@@ -1975,6 +3018,7 @@
           <w:ilvl w:val="0"/>
           <w:numId w:val="1"/>
         </w:numPr>
+        <w:jc w:val="both"/>
       </w:pPr>
       <w:r>
         <w:rPr>
@@ -1990,6 +3034,7 @@
           <w:ilvl w:val="1"/>
           <w:numId w:val="1"/>
         </w:numPr>
+        <w:jc w:val="both"/>
       </w:pPr>
       <w:r>
         <w:rPr>
@@ -2000,13 +3045,939 @@
     </w:p>
     <w:p>
       <w:pPr>
-        <w:pStyle w:val="style51"/>
-      </w:pPr>
-      <w:r>
-        <w:rPr>
-          <w:lang w:val="en-IN"/>
-        </w:rPr>
-        <w:t>To be added in further revisions.</w:t>
+        <w:pStyle w:val="style35"/>
+        <w:jc w:val="both"/>
+      </w:pPr>
+      <w:r>
+        <w:rPr>
+          <w:lang w:val="en-IN"/>
+        </w:rPr>
+        <w:t>Several screenshots from the runnning application are provided below.</w:t>
+      </w:r>
+    </w:p>
+    <w:p>
+      <w:pPr>
+        <w:pStyle w:val="style57"/>
+      </w:pPr>
+      <w:r>
+        <w:rPr>
+          <w:lang w:val="en-IN"/>
+        </w:rPr>
+        <w:drawing>
+          <wp:inline distB="0" distL="0" distR="0" distT="0">
+            <wp:extent cx="2743200" cy="1654810"/>
+            <wp:effectExtent b="0" l="0" r="0" t="0"/>
+            <wp:docPr descr="A description..." id="1" name="Picture"/>
+            <wp:cNvGraphicFramePr>
+              <a:graphicFrameLocks xmlns:a="http://schemas.openxmlformats.org/drawingml/2006/main" noChangeAspect="1"/>
+            </wp:cNvGraphicFramePr>
+            <a:graphic xmlns:a="http://schemas.openxmlformats.org/drawingml/2006/main">
+              <a:graphicData uri="http://schemas.openxmlformats.org/drawingml/2006/picture">
+                <pic:pic xmlns:pic="http://schemas.openxmlformats.org/drawingml/2006/picture">
+                  <pic:nvPicPr>
+                    <pic:cNvPr descr="A description..." id="0" name="Picture"/>
+                    <pic:cNvPicPr>
+                      <a:picLocks noChangeArrowheads="1" noChangeAspect="1"/>
+                    </pic:cNvPicPr>
+                  </pic:nvPicPr>
+                  <pic:blipFill>
+                    <a:blip r:embed="rId18"/>
+                    <a:srcRect/>
+                    <a:stretch>
+                      <a:fillRect/>
+                    </a:stretch>
+                  </pic:blipFill>
+                  <pic:spPr bwMode="auto">
+                    <a:xfrm>
+                      <a:off x="0" y="0"/>
+                      <a:ext cx="2743200" cy="1654810"/>
+                    </a:xfrm>
+                    <a:prstGeom prst="rect">
+                      <a:avLst/>
+                    </a:prstGeom>
+                    <a:noFill/>
+                    <a:ln w="9525">
+                      <a:noFill/>
+                      <a:miter lim="800000"/>
+                      <a:headEnd/>
+                      <a:tailEnd/>
+                    </a:ln>
+                  </pic:spPr>
+                </pic:pic>
+              </a:graphicData>
+            </a:graphic>
+          </wp:inline>
+        </w:drawing>
+        <w:drawing>
+          <wp:inline distB="0" distL="0" distR="0" distT="0">
+            <wp:extent cx="2743200" cy="1654810"/>
+            <wp:effectExtent b="0" l="0" r="0" t="0"/>
+            <wp:docPr descr="A description..." id="1" name="Picture"/>
+            <wp:cNvGraphicFramePr>
+              <a:graphicFrameLocks xmlns:a="http://schemas.openxmlformats.org/drawingml/2006/main" noChangeAspect="1"/>
+            </wp:cNvGraphicFramePr>
+            <a:graphic xmlns:a="http://schemas.openxmlformats.org/drawingml/2006/main">
+              <a:graphicData uri="http://schemas.openxmlformats.org/drawingml/2006/picture">
+                <pic:pic xmlns:pic="http://schemas.openxmlformats.org/drawingml/2006/picture">
+                  <pic:nvPicPr>
+                    <pic:cNvPr descr="A description..." id="0" name="Picture"/>
+                    <pic:cNvPicPr>
+                      <a:picLocks noChangeArrowheads="1" noChangeAspect="1"/>
+                    </pic:cNvPicPr>
+                  </pic:nvPicPr>
+                  <pic:blipFill>
+                    <a:blip r:embed="rId19"/>
+                    <a:srcRect/>
+                    <a:stretch>
+                      <a:fillRect/>
+                    </a:stretch>
+                  </pic:blipFill>
+                  <pic:spPr bwMode="auto">
+                    <a:xfrm>
+                      <a:off x="0" y="0"/>
+                      <a:ext cx="2743200" cy="1654810"/>
+                    </a:xfrm>
+                    <a:prstGeom prst="rect">
+                      <a:avLst/>
+                    </a:prstGeom>
+                    <a:noFill/>
+                    <a:ln w="9525">
+                      <a:noFill/>
+                      <a:miter lim="800000"/>
+                      <a:headEnd/>
+                      <a:tailEnd/>
+                    </a:ln>
+                  </pic:spPr>
+                </pic:pic>
+              </a:graphicData>
+            </a:graphic>
+          </wp:inline>
+        </w:drawing>
+      </w:r>
+    </w:p>
+    <w:p>
+      <w:pPr>
+        <w:pStyle w:val="style57"/>
+      </w:pPr>
+      <w:r>
+        <w:rPr>
+          <w:lang w:val="en-IN"/>
+        </w:rPr>
+      </w:r>
+    </w:p>
+    <w:p>
+      <w:pPr>
+        <w:pStyle w:val="style57"/>
+      </w:pPr>
+      <w:r>
+        <w:rPr>
+          <w:lang w:val="en-IN"/>
+        </w:rPr>
+      </w:r>
+    </w:p>
+    <w:p>
+      <w:pPr>
+        <w:pStyle w:val="style57"/>
+      </w:pPr>
+      <w:r>
+        <w:rPr>
+          <w:lang w:val="en-IN"/>
+        </w:rPr>
+      </w:r>
+    </w:p>
+    <w:p>
+      <w:pPr>
+        <w:pStyle w:val="style57"/>
+      </w:pPr>
+      <w:r>
+        <w:rPr>
+          <w:lang w:val="en-IN"/>
+        </w:rPr>
+      </w:r>
+    </w:p>
+    <w:p>
+      <w:pPr>
+        <w:pStyle w:val="style57"/>
+      </w:pPr>
+      <w:r>
+        <w:rPr>
+          <w:lang w:val="en-IN"/>
+        </w:rPr>
+      </w:r>
+    </w:p>
+    <w:p>
+      <w:pPr>
+        <w:pStyle w:val="style57"/>
+      </w:pPr>
+      <w:r>
+        <w:rPr>
+          <w:lang w:val="en-IN"/>
+        </w:rPr>
+      </w:r>
+    </w:p>
+    <w:p>
+      <w:pPr>
+        <w:pStyle w:val="style57"/>
+      </w:pPr>
+      <w:r>
+        <w:rPr>
+          <w:lang w:val="en-IN"/>
+        </w:rPr>
+      </w:r>
+    </w:p>
+    <w:p>
+      <w:pPr>
+        <w:pStyle w:val="style57"/>
+      </w:pPr>
+      <w:r>
+        <w:rPr>
+          <w:lang w:val="en-IN"/>
+        </w:rPr>
+      </w:r>
+    </w:p>
+    <w:p>
+      <w:pPr>
+        <w:pStyle w:val="style57"/>
+      </w:pPr>
+      <w:r>
+        <w:rPr>
+          <w:lang w:val="en-IN"/>
+        </w:rPr>
+      </w:r>
+    </w:p>
+    <w:p>
+      <w:pPr>
+        <w:pStyle w:val="style57"/>
+      </w:pPr>
+      <w:r>
+        <w:rPr>
+          <w:lang w:val="en-IN"/>
+        </w:rPr>
+      </w:r>
+    </w:p>
+    <w:p>
+      <w:pPr>
+        <w:pStyle w:val="style57"/>
+      </w:pPr>
+      <w:r>
+        <w:rPr>
+          <w:lang w:val="en-IN"/>
+        </w:rPr>
+      </w:r>
+    </w:p>
+    <w:p>
+      <w:pPr>
+        <w:pStyle w:val="style57"/>
+      </w:pPr>
+      <w:r>
+        <w:rPr>
+          <w:lang w:val="en-IN"/>
+        </w:rPr>
+        <w:drawing>
+          <wp:inline distB="0" distL="0" distR="0" distT="0">
+            <wp:extent cx="2743200" cy="1645920"/>
+            <wp:effectExtent b="0" l="0" r="0" t="0"/>
+            <wp:docPr descr="A description..." id="1" name="Picture"/>
+            <wp:cNvGraphicFramePr>
+              <a:graphicFrameLocks xmlns:a="http://schemas.openxmlformats.org/drawingml/2006/main" noChangeAspect="1"/>
+            </wp:cNvGraphicFramePr>
+            <a:graphic xmlns:a="http://schemas.openxmlformats.org/drawingml/2006/main">
+              <a:graphicData uri="http://schemas.openxmlformats.org/drawingml/2006/picture">
+                <pic:pic xmlns:pic="http://schemas.openxmlformats.org/drawingml/2006/picture">
+                  <pic:nvPicPr>
+                    <pic:cNvPr descr="A description..." id="0" name="Picture"/>
+                    <pic:cNvPicPr>
+                      <a:picLocks noChangeArrowheads="1" noChangeAspect="1"/>
+                    </pic:cNvPicPr>
+                  </pic:nvPicPr>
+                  <pic:blipFill>
+                    <a:blip r:embed="rId20"/>
+                    <a:srcRect/>
+                    <a:stretch>
+                      <a:fillRect/>
+                    </a:stretch>
+                  </pic:blipFill>
+                  <pic:spPr bwMode="auto">
+                    <a:xfrm>
+                      <a:off x="0" y="0"/>
+                      <a:ext cx="2743200" cy="1645920"/>
+                    </a:xfrm>
+                    <a:prstGeom prst="rect">
+                      <a:avLst/>
+                    </a:prstGeom>
+                    <a:noFill/>
+                    <a:ln w="9525">
+                      <a:noFill/>
+                      <a:miter lim="800000"/>
+                      <a:headEnd/>
+                      <a:tailEnd/>
+                    </a:ln>
+                  </pic:spPr>
+                </pic:pic>
+              </a:graphicData>
+            </a:graphic>
+          </wp:inline>
+        </w:drawing>
+        <w:drawing>
+          <wp:inline distB="0" distL="0" distR="0" distT="0">
+            <wp:extent cx="2743200" cy="1654810"/>
+            <wp:effectExtent b="0" l="0" r="0" t="0"/>
+            <wp:docPr descr="A description..." id="1" name="Picture"/>
+            <wp:cNvGraphicFramePr>
+              <a:graphicFrameLocks xmlns:a="http://schemas.openxmlformats.org/drawingml/2006/main" noChangeAspect="1"/>
+            </wp:cNvGraphicFramePr>
+            <a:graphic xmlns:a="http://schemas.openxmlformats.org/drawingml/2006/main">
+              <a:graphicData uri="http://schemas.openxmlformats.org/drawingml/2006/picture">
+                <pic:pic xmlns:pic="http://schemas.openxmlformats.org/drawingml/2006/picture">
+                  <pic:nvPicPr>
+                    <pic:cNvPr descr="A description..." id="0" name="Picture"/>
+                    <pic:cNvPicPr>
+                      <a:picLocks noChangeArrowheads="1" noChangeAspect="1"/>
+                    </pic:cNvPicPr>
+                  </pic:nvPicPr>
+                  <pic:blipFill>
+                    <a:blip r:embed="rId21"/>
+                    <a:srcRect/>
+                    <a:stretch>
+                      <a:fillRect/>
+                    </a:stretch>
+                  </pic:blipFill>
+                  <pic:spPr bwMode="auto">
+                    <a:xfrm>
+                      <a:off x="0" y="0"/>
+                      <a:ext cx="2743200" cy="1654810"/>
+                    </a:xfrm>
+                    <a:prstGeom prst="rect">
+                      <a:avLst/>
+                    </a:prstGeom>
+                    <a:noFill/>
+                    <a:ln w="9525">
+                      <a:noFill/>
+                      <a:miter lim="800000"/>
+                      <a:headEnd/>
+                      <a:tailEnd/>
+                    </a:ln>
+                  </pic:spPr>
+                </pic:pic>
+              </a:graphicData>
+            </a:graphic>
+          </wp:inline>
+        </w:drawing>
+      </w:r>
+    </w:p>
+    <w:p>
+      <w:pPr>
+        <w:pStyle w:val="style57"/>
+      </w:pPr>
+      <w:r>
+        <w:rPr>
+          <w:lang w:val="en-IN"/>
+        </w:rPr>
+      </w:r>
+    </w:p>
+    <w:p>
+      <w:pPr>
+        <w:pStyle w:val="style57"/>
+      </w:pPr>
+      <w:r>
+        <w:rPr>
+          <w:lang w:val="en-IN"/>
+        </w:rPr>
+      </w:r>
+    </w:p>
+    <w:p>
+      <w:pPr>
+        <w:pStyle w:val="style57"/>
+      </w:pPr>
+      <w:r>
+        <w:rPr>
+          <w:lang w:val="en-IN"/>
+        </w:rPr>
+      </w:r>
+    </w:p>
+    <w:p>
+      <w:pPr>
+        <w:pStyle w:val="style57"/>
+      </w:pPr>
+      <w:r>
+        <w:rPr>
+          <w:lang w:val="en-IN"/>
+        </w:rPr>
+      </w:r>
+    </w:p>
+    <w:p>
+      <w:pPr>
+        <w:pStyle w:val="style57"/>
+      </w:pPr>
+      <w:r>
+        <w:rPr>
+          <w:lang w:val="en-IN"/>
+        </w:rPr>
+      </w:r>
+    </w:p>
+    <w:p>
+      <w:pPr>
+        <w:pStyle w:val="style57"/>
+      </w:pPr>
+      <w:r>
+        <w:rPr>
+          <w:lang w:val="en-IN"/>
+        </w:rPr>
+      </w:r>
+    </w:p>
+    <w:p>
+      <w:pPr>
+        <w:pStyle w:val="style57"/>
+      </w:pPr>
+      <w:r>
+        <w:rPr>
+          <w:lang w:val="en-IN"/>
+        </w:rPr>
+      </w:r>
+    </w:p>
+    <w:p>
+      <w:pPr>
+        <w:pStyle w:val="style57"/>
+      </w:pPr>
+      <w:r>
+        <w:rPr>
+          <w:lang w:val="en-IN"/>
+        </w:rPr>
+      </w:r>
+    </w:p>
+    <w:p>
+      <w:pPr>
+        <w:pStyle w:val="style57"/>
+      </w:pPr>
+      <w:r>
+        <w:rPr>
+          <w:lang w:val="en-IN"/>
+        </w:rPr>
+      </w:r>
+    </w:p>
+    <w:p>
+      <w:pPr>
+        <w:pStyle w:val="style57"/>
+      </w:pPr>
+      <w:r>
+        <w:rPr>
+          <w:lang w:val="en-IN"/>
+        </w:rPr>
+      </w:r>
+    </w:p>
+    <w:p>
+      <w:pPr>
+        <w:pStyle w:val="style57"/>
+      </w:pPr>
+      <w:r>
+        <w:rPr>
+          <w:lang w:val="en-IN"/>
+        </w:rPr>
+      </w:r>
+    </w:p>
+    <w:p>
+      <w:pPr>
+        <w:pStyle w:val="style57"/>
+      </w:pPr>
+      <w:r>
+        <w:rPr>
+          <w:lang w:val="en-IN"/>
+        </w:rPr>
+        <w:drawing>
+          <wp:inline distB="0" distL="0" distR="0" distT="0">
+            <wp:extent cx="2743200" cy="2267585"/>
+            <wp:effectExtent b="0" l="0" r="0" t="0"/>
+            <wp:docPr descr="A description..." id="1" name="Picture"/>
+            <wp:cNvGraphicFramePr>
+              <a:graphicFrameLocks xmlns:a="http://schemas.openxmlformats.org/drawingml/2006/main" noChangeAspect="1"/>
+            </wp:cNvGraphicFramePr>
+            <a:graphic xmlns:a="http://schemas.openxmlformats.org/drawingml/2006/main">
+              <a:graphicData uri="http://schemas.openxmlformats.org/drawingml/2006/picture">
+                <pic:pic xmlns:pic="http://schemas.openxmlformats.org/drawingml/2006/picture">
+                  <pic:nvPicPr>
+                    <pic:cNvPr descr="A description..." id="0" name="Picture"/>
+                    <pic:cNvPicPr>
+                      <a:picLocks noChangeArrowheads="1" noChangeAspect="1"/>
+                    </pic:cNvPicPr>
+                  </pic:nvPicPr>
+                  <pic:blipFill>
+                    <a:blip r:embed="rId22"/>
+                    <a:srcRect/>
+                    <a:stretch>
+                      <a:fillRect/>
+                    </a:stretch>
+                  </pic:blipFill>
+                  <pic:spPr bwMode="auto">
+                    <a:xfrm>
+                      <a:off x="0" y="0"/>
+                      <a:ext cx="2743200" cy="2267585"/>
+                    </a:xfrm>
+                    <a:prstGeom prst="rect">
+                      <a:avLst/>
+                    </a:prstGeom>
+                    <a:noFill/>
+                    <a:ln w="9525">
+                      <a:noFill/>
+                      <a:miter lim="800000"/>
+                      <a:headEnd/>
+                      <a:tailEnd/>
+                    </a:ln>
+                  </pic:spPr>
+                </pic:pic>
+              </a:graphicData>
+            </a:graphic>
+          </wp:inline>
+        </w:drawing>
+        <w:drawing>
+          <wp:inline distB="0" distL="0" distR="0" distT="0">
+            <wp:extent cx="2743200" cy="1920240"/>
+            <wp:effectExtent b="0" l="0" r="0" t="0"/>
+            <wp:docPr descr="A description..." id="1" name="Picture"/>
+            <wp:cNvGraphicFramePr>
+              <a:graphicFrameLocks xmlns:a="http://schemas.openxmlformats.org/drawingml/2006/main" noChangeAspect="1"/>
+            </wp:cNvGraphicFramePr>
+            <a:graphic xmlns:a="http://schemas.openxmlformats.org/drawingml/2006/main">
+              <a:graphicData uri="http://schemas.openxmlformats.org/drawingml/2006/picture">
+                <pic:pic xmlns:pic="http://schemas.openxmlformats.org/drawingml/2006/picture">
+                  <pic:nvPicPr>
+                    <pic:cNvPr descr="A description..." id="0" name="Picture"/>
+                    <pic:cNvPicPr>
+                      <a:picLocks noChangeArrowheads="1" noChangeAspect="1"/>
+                    </pic:cNvPicPr>
+                  </pic:nvPicPr>
+                  <pic:blipFill>
+                    <a:blip r:embed="rId23"/>
+                    <a:srcRect/>
+                    <a:stretch>
+                      <a:fillRect/>
+                    </a:stretch>
+                  </pic:blipFill>
+                  <pic:spPr bwMode="auto">
+                    <a:xfrm>
+                      <a:off x="0" y="0"/>
+                      <a:ext cx="2743200" cy="1920240"/>
+                    </a:xfrm>
+                    <a:prstGeom prst="rect">
+                      <a:avLst/>
+                    </a:prstGeom>
+                    <a:noFill/>
+                    <a:ln w="9525">
+                      <a:noFill/>
+                      <a:miter lim="800000"/>
+                      <a:headEnd/>
+                      <a:tailEnd/>
+                    </a:ln>
+                  </pic:spPr>
+                </pic:pic>
+              </a:graphicData>
+            </a:graphic>
+          </wp:inline>
+        </w:drawing>
+      </w:r>
+    </w:p>
+    <w:p>
+      <w:pPr>
+        <w:pStyle w:val="style57"/>
+      </w:pPr>
+      <w:r>
+        <w:rPr>
+          <w:lang w:val="en-IN"/>
+        </w:rPr>
+      </w:r>
+    </w:p>
+    <w:p>
+      <w:pPr>
+        <w:pStyle w:val="style57"/>
+      </w:pPr>
+      <w:r>
+        <w:rPr>
+          <w:lang w:val="en-IN"/>
+        </w:rPr>
+      </w:r>
+    </w:p>
+    <w:p>
+      <w:pPr>
+        <w:pStyle w:val="style57"/>
+      </w:pPr>
+      <w:r>
+        <w:rPr>
+          <w:lang w:val="en-IN"/>
+        </w:rPr>
+      </w:r>
+    </w:p>
+    <w:p>
+      <w:pPr>
+        <w:pStyle w:val="style57"/>
+      </w:pPr>
+      <w:r>
+        <w:rPr>
+          <w:lang w:val="en-IN"/>
+        </w:rPr>
+      </w:r>
+    </w:p>
+    <w:p>
+      <w:pPr>
+        <w:pStyle w:val="style57"/>
+      </w:pPr>
+      <w:r>
+        <w:rPr>
+          <w:lang w:val="en-IN"/>
+        </w:rPr>
+      </w:r>
+    </w:p>
+    <w:p>
+      <w:pPr>
+        <w:pStyle w:val="style57"/>
+      </w:pPr>
+      <w:r>
+        <w:rPr>
+          <w:lang w:val="en-IN"/>
+        </w:rPr>
+      </w:r>
+    </w:p>
+    <w:p>
+      <w:pPr>
+        <w:pStyle w:val="style57"/>
+      </w:pPr>
+      <w:r>
+        <w:rPr>
+          <w:lang w:val="en-IN"/>
+        </w:rPr>
+      </w:r>
+    </w:p>
+    <w:p>
+      <w:pPr>
+        <w:pStyle w:val="style57"/>
+      </w:pPr>
+      <w:r>
+        <w:rPr>
+          <w:lang w:val="en-IN"/>
+        </w:rPr>
+      </w:r>
+    </w:p>
+    <w:p>
+      <w:pPr>
+        <w:pStyle w:val="style57"/>
+      </w:pPr>
+      <w:r>
+        <w:rPr>
+          <w:lang w:val="en-IN"/>
+        </w:rPr>
+      </w:r>
+    </w:p>
+    <w:p>
+      <w:pPr>
+        <w:pStyle w:val="style57"/>
+      </w:pPr>
+      <w:r>
+        <w:rPr>
+          <w:lang w:val="en-IN"/>
+        </w:rPr>
+      </w:r>
+    </w:p>
+    <w:p>
+      <w:pPr>
+        <w:pStyle w:val="style57"/>
+      </w:pPr>
+      <w:r>
+        <w:rPr>
+          <w:lang w:val="en-IN"/>
+        </w:rPr>
+      </w:r>
+    </w:p>
+    <w:p>
+      <w:pPr>
+        <w:pStyle w:val="style57"/>
+      </w:pPr>
+      <w:r>
+        <w:rPr>
+          <w:lang w:val="en-IN"/>
+        </w:rPr>
+      </w:r>
+    </w:p>
+    <w:p>
+      <w:pPr>
+        <w:pStyle w:val="style57"/>
+      </w:pPr>
+      <w:r>
+        <w:rPr>
+          <w:lang w:val="en-IN"/>
+        </w:rPr>
+        <w:drawing>
+          <wp:inline distB="0" distL="0" distR="0" distT="0">
+            <wp:extent cx="5486400" cy="2633345"/>
+            <wp:effectExtent b="0" l="0" r="0" t="0"/>
+            <wp:docPr descr="A description..." id="1" name="Picture"/>
+            <wp:cNvGraphicFramePr>
+              <a:graphicFrameLocks xmlns:a="http://schemas.openxmlformats.org/drawingml/2006/main" noChangeAspect="1"/>
+            </wp:cNvGraphicFramePr>
+            <a:graphic xmlns:a="http://schemas.openxmlformats.org/drawingml/2006/main">
+              <a:graphicData uri="http://schemas.openxmlformats.org/drawingml/2006/picture">
+                <pic:pic xmlns:pic="http://schemas.openxmlformats.org/drawingml/2006/picture">
+                  <pic:nvPicPr>
+                    <pic:cNvPr descr="A description..." id="0" name="Picture"/>
+                    <pic:cNvPicPr>
+                      <a:picLocks noChangeArrowheads="1" noChangeAspect="1"/>
+                    </pic:cNvPicPr>
+                  </pic:nvPicPr>
+                  <pic:blipFill>
+                    <a:blip r:embed="rId24"/>
+                    <a:srcRect/>
+                    <a:stretch>
+                      <a:fillRect/>
+                    </a:stretch>
+                  </pic:blipFill>
+                  <pic:spPr bwMode="auto">
+                    <a:xfrm>
+                      <a:off x="0" y="0"/>
+                      <a:ext cx="5486400" cy="2633345"/>
+                    </a:xfrm>
+                    <a:prstGeom prst="rect">
+                      <a:avLst/>
+                    </a:prstGeom>
+                    <a:noFill/>
+                    <a:ln w="9525">
+                      <a:noFill/>
+                      <a:miter lim="800000"/>
+                      <a:headEnd/>
+                      <a:tailEnd/>
+                    </a:ln>
+                  </pic:spPr>
+                </pic:pic>
+              </a:graphicData>
+            </a:graphic>
+          </wp:inline>
+        </w:drawing>
+      </w:r>
+    </w:p>
+    <w:p>
+      <w:pPr>
+        <w:pStyle w:val="style57"/>
+      </w:pPr>
+      <w:r>
+        <w:rPr>
+          <w:lang w:val="en-IN"/>
+        </w:rPr>
+      </w:r>
+    </w:p>
+    <w:p>
+      <w:pPr>
+        <w:pStyle w:val="style57"/>
+      </w:pPr>
+      <w:r>
+        <w:rPr>
+          <w:lang w:val="en-IN"/>
+        </w:rPr>
+        <w:drawing>
+          <wp:inline distB="0" distL="0" distR="0" distT="0">
+            <wp:extent cx="2743200" cy="1920240"/>
+            <wp:effectExtent b="0" l="0" r="0" t="0"/>
+            <wp:docPr descr="A description..." id="1" name="Picture"/>
+            <wp:cNvGraphicFramePr>
+              <a:graphicFrameLocks xmlns:a="http://schemas.openxmlformats.org/drawingml/2006/main" noChangeAspect="1"/>
+            </wp:cNvGraphicFramePr>
+            <a:graphic xmlns:a="http://schemas.openxmlformats.org/drawingml/2006/main">
+              <a:graphicData uri="http://schemas.openxmlformats.org/drawingml/2006/picture">
+                <pic:pic xmlns:pic="http://schemas.openxmlformats.org/drawingml/2006/picture">
+                  <pic:nvPicPr>
+                    <pic:cNvPr descr="A description..." id="0" name="Picture"/>
+                    <pic:cNvPicPr>
+                      <a:picLocks noChangeArrowheads="1" noChangeAspect="1"/>
+                    </pic:cNvPicPr>
+                  </pic:nvPicPr>
+                  <pic:blipFill>
+                    <a:blip r:embed="rId25"/>
+                    <a:srcRect/>
+                    <a:stretch>
+                      <a:fillRect/>
+                    </a:stretch>
+                  </pic:blipFill>
+                  <pic:spPr bwMode="auto">
+                    <a:xfrm>
+                      <a:off x="0" y="0"/>
+                      <a:ext cx="2743200" cy="1920240"/>
+                    </a:xfrm>
+                    <a:prstGeom prst="rect">
+                      <a:avLst/>
+                    </a:prstGeom>
+                    <a:noFill/>
+                    <a:ln w="9525">
+                      <a:noFill/>
+                      <a:miter lim="800000"/>
+                      <a:headEnd/>
+                      <a:tailEnd/>
+                    </a:ln>
+                  </pic:spPr>
+                </pic:pic>
+              </a:graphicData>
+            </a:graphic>
+          </wp:inline>
+        </w:drawing>
+        <w:drawing>
+          <wp:inline distB="0" distL="0" distR="0" distT="0">
+            <wp:extent cx="2743200" cy="2267585"/>
+            <wp:effectExtent b="0" l="0" r="0" t="0"/>
+            <wp:docPr descr="A description..." id="1" name="Picture"/>
+            <wp:cNvGraphicFramePr>
+              <a:graphicFrameLocks xmlns:a="http://schemas.openxmlformats.org/drawingml/2006/main" noChangeAspect="1"/>
+            </wp:cNvGraphicFramePr>
+            <a:graphic xmlns:a="http://schemas.openxmlformats.org/drawingml/2006/main">
+              <a:graphicData uri="http://schemas.openxmlformats.org/drawingml/2006/picture">
+                <pic:pic xmlns:pic="http://schemas.openxmlformats.org/drawingml/2006/picture">
+                  <pic:nvPicPr>
+                    <pic:cNvPr descr="A description..." id="0" name="Picture"/>
+                    <pic:cNvPicPr>
+                      <a:picLocks noChangeArrowheads="1" noChangeAspect="1"/>
+                    </pic:cNvPicPr>
+                  </pic:nvPicPr>
+                  <pic:blipFill>
+                    <a:blip r:embed="rId26"/>
+                    <a:srcRect/>
+                    <a:stretch>
+                      <a:fillRect/>
+                    </a:stretch>
+                  </pic:blipFill>
+                  <pic:spPr bwMode="auto">
+                    <a:xfrm>
+                      <a:off x="0" y="0"/>
+                      <a:ext cx="2743200" cy="2267585"/>
+                    </a:xfrm>
+                    <a:prstGeom prst="rect">
+                      <a:avLst/>
+                    </a:prstGeom>
+                    <a:noFill/>
+                    <a:ln w="9525">
+                      <a:noFill/>
+                      <a:miter lim="800000"/>
+                      <a:headEnd/>
+                      <a:tailEnd/>
+                    </a:ln>
+                  </pic:spPr>
+                </pic:pic>
+              </a:graphicData>
+            </a:graphic>
+          </wp:inline>
+        </w:drawing>
+      </w:r>
+    </w:p>
+    <w:p>
+      <w:pPr>
+        <w:pStyle w:val="style57"/>
+      </w:pPr>
+      <w:r>
+        <w:rPr>
+          <w:lang w:val="en-IN"/>
+        </w:rPr>
+      </w:r>
+    </w:p>
+    <w:p>
+      <w:pPr>
+        <w:pStyle w:val="style57"/>
+      </w:pPr>
+      <w:r>
+        <w:rPr>
+          <w:lang w:val="en-IN"/>
+        </w:rPr>
+      </w:r>
+    </w:p>
+    <w:p>
+      <w:pPr>
+        <w:pStyle w:val="style57"/>
+      </w:pPr>
+      <w:r>
+        <w:rPr>
+          <w:lang w:val="en-IN"/>
+        </w:rPr>
+      </w:r>
+    </w:p>
+    <w:p>
+      <w:pPr>
+        <w:pStyle w:val="style57"/>
+      </w:pPr>
+      <w:r>
+        <w:rPr>
+          <w:lang w:val="en-IN"/>
+        </w:rPr>
+      </w:r>
+    </w:p>
+    <w:p>
+      <w:pPr>
+        <w:pStyle w:val="style57"/>
+      </w:pPr>
+      <w:r>
+        <w:rPr>
+          <w:lang w:val="en-IN"/>
+        </w:rPr>
+      </w:r>
+    </w:p>
+    <w:p>
+      <w:pPr>
+        <w:pStyle w:val="style57"/>
+      </w:pPr>
+      <w:r>
+        <w:rPr>
+          <w:lang w:val="en-IN"/>
+        </w:rPr>
+      </w:r>
+    </w:p>
+    <w:p>
+      <w:pPr>
+        <w:pStyle w:val="style57"/>
+      </w:pPr>
+      <w:r>
+        <w:rPr>
+          <w:lang w:val="en-IN"/>
+        </w:rPr>
+      </w:r>
+    </w:p>
+    <w:p>
+      <w:pPr>
+        <w:pStyle w:val="style57"/>
+      </w:pPr>
+      <w:r>
+        <w:rPr>
+          <w:lang w:val="en-IN"/>
+        </w:rPr>
+      </w:r>
+    </w:p>
+    <w:p>
+      <w:pPr>
+        <w:pStyle w:val="style57"/>
+      </w:pPr>
+      <w:r>
+        <w:rPr>
+          <w:lang w:val="en-IN"/>
+        </w:rPr>
+      </w:r>
+    </w:p>
+    <w:p>
+      <w:pPr>
+        <w:pStyle w:val="style57"/>
+      </w:pPr>
+      <w:r>
+        <w:rPr>
+          <w:lang w:val="en-IN"/>
+        </w:rPr>
+      </w:r>
+    </w:p>
+    <w:p>
+      <w:pPr>
+        <w:pStyle w:val="style57"/>
+      </w:pPr>
+      <w:r>
+        <w:rPr>
+          <w:lang w:val="en-IN"/>
+        </w:rPr>
+      </w:r>
+    </w:p>
+    <w:p>
+      <w:pPr>
+        <w:pStyle w:val="style57"/>
+      </w:pPr>
+      <w:r>
+        <w:rPr>
+          <w:lang w:val="en-IN"/>
+        </w:rPr>
       </w:r>
     </w:p>
     <w:p>
@@ -2016,6 +3987,7 @@
           <w:ilvl w:val="1"/>
           <w:numId w:val="1"/>
         </w:numPr>
+        <w:jc w:val="both"/>
       </w:pPr>
       <w:r>
         <w:rPr>
@@ -2026,13 +3998,14 @@
     </w:p>
     <w:p>
       <w:pPr>
-        <w:pStyle w:val="style51"/>
-      </w:pPr>
-      <w:r>
-        <w:rPr>
-          <w:lang w:val="en-IN"/>
-        </w:rPr>
-        <w:t>To be added in further revisions.</w:t>
+        <w:pStyle w:val="style57"/>
+        <w:jc w:val="both"/>
+      </w:pPr>
+      <w:r>
+        <w:rPr>
+          <w:lang w:val="en-IN"/>
+        </w:rPr>
+        <w:t>The application is interfaced through a keyboard for typing and a mouse for selecting and clicking.</w:t>
       </w:r>
     </w:p>
     <w:p>
@@ -2042,6 +4015,7 @@
           <w:ilvl w:val="1"/>
           <w:numId w:val="1"/>
         </w:numPr>
+        <w:jc w:val="both"/>
       </w:pPr>
       <w:r>
         <w:rPr>
@@ -2052,13 +4026,21 @@
     </w:p>
     <w:p>
       <w:pPr>
-        <w:pStyle w:val="style51"/>
-      </w:pPr>
-      <w:r>
-        <w:rPr>
-          <w:lang w:val="en-IN"/>
-        </w:rPr>
-        <w:t>To be added in further revisions.</w:t>
+        <w:pStyle w:val="style57"/>
+        <w:jc w:val="both"/>
+      </w:pPr>
+      <w:r>
+        <w:rPr>
+          <w:lang w:val="en-IN"/>
+        </w:rPr>
+        <w:t>The application runs on the JAVA</w:t>
+      </w:r>
+      <w:r>
+        <w:rPr>
+          <w:rFonts w:cs="Arial"/>
+          <w:lang w:val="en-IN"/>
+        </w:rPr>
+        <w:t>™ platform and hence can be installed on any system which is capable of executing the Java Runtime Environment (JRE) version 6 or higher. Extra libraries used by the application are Appframework and SwingWorker, which are bundled with the application.</w:t>
       </w:r>
     </w:p>
     <w:p>
@@ -2068,6 +4050,7 @@
           <w:ilvl w:val="1"/>
           <w:numId w:val="1"/>
         </w:numPr>
+        <w:jc w:val="both"/>
       </w:pPr>
       <w:r>
         <w:rPr>
@@ -2078,13 +4061,21 @@
     </w:p>
     <w:p>
       <w:pPr>
-        <w:pStyle w:val="style51"/>
-      </w:pPr>
-      <w:r>
-        <w:rPr>
-          <w:lang w:val="en-IN"/>
-        </w:rPr>
-        <w:t>To be added in further revisions.</w:t>
+        <w:pStyle w:val="style57"/>
+        <w:jc w:val="both"/>
+      </w:pPr>
+      <w:r>
+        <w:rPr>
+          <w:lang w:val="en-IN"/>
+        </w:rPr>
+        <w:t>The application writes configuration and data files in a subdirectory to the user's home directory, namely “.ARMS”. The files used are of type XML and JAVA</w:t>
+      </w:r>
+      <w:r>
+        <w:rPr>
+          <w:rFonts w:cs="Arial"/>
+          <w:lang w:val="en-IN"/>
+        </w:rPr>
+        <w:t>™ Serialization data.</w:t>
       </w:r>
     </w:p>
     <w:p>
@@ -2094,6 +4085,7 @@
           <w:ilvl w:val="0"/>
           <w:numId w:val="1"/>
         </w:numPr>
+        <w:jc w:val="both"/>
       </w:pPr>
       <w:r>
         <w:rPr>
@@ -2109,6 +4101,7 @@
           <w:ilvl w:val="1"/>
           <w:numId w:val="1"/>
         </w:numPr>
+        <w:jc w:val="both"/>
       </w:pPr>
       <w:r>
         <w:rPr>
@@ -2119,7 +4112,8 @@
     </w:p>
     <w:p>
       <w:pPr>
-        <w:pStyle w:val="style51"/>
+        <w:pStyle w:val="style57"/>
+        <w:jc w:val="both"/>
       </w:pPr>
       <w:r>
         <w:rPr>
@@ -2135,6 +4129,7 @@
           <w:ilvl w:val="1"/>
           <w:numId w:val="1"/>
         </w:numPr>
+        <w:jc w:val="both"/>
       </w:pPr>
       <w:r>
         <w:rPr>
@@ -2145,7 +4140,8 @@
     </w:p>
     <w:p>
       <w:pPr>
-        <w:pStyle w:val="style51"/>
+        <w:pStyle w:val="style57"/>
+        <w:jc w:val="both"/>
       </w:pPr>
       <w:r>
         <w:rPr>
@@ -2161,6 +4157,7 @@
           <w:ilvl w:val="1"/>
           <w:numId w:val="1"/>
         </w:numPr>
+        <w:jc w:val="both"/>
       </w:pPr>
       <w:r>
         <w:rPr>
@@ -2171,19 +4168,14 @@
     </w:p>
     <w:p>
       <w:pPr>
-        <w:pStyle w:val="style51"/>
-      </w:pPr>
-      <w:r>
-        <w:rPr>
-          <w:lang w:val="en-IN"/>
-        </w:rPr>
-        <w:t xml:space="preserve">User must be a student having a valid student ID to view the list of courses assigned to teachers. Teacher having a </w:t>
-      </w:r>
-      <w:r>
-        <w:rPr>
-          <w:lang w:val="en-IN"/>
-        </w:rPr>
-        <w:t>valid teacher ID can enlist the subjects and choose his subjects of prefernce. Administrator can update the list of subjects, as well as manage the user database.</w:t>
+        <w:pStyle w:val="style57"/>
+        <w:jc w:val="both"/>
+      </w:pPr>
+      <w:r>
+        <w:rPr>
+          <w:lang w:val="en-IN"/>
+        </w:rPr>
+        <w:t>User must know the current user password to view the optimized solution. Teacher having a valid teacher ID can enlist the subjects and choose his subjects of prefernce. Administrator can update the list of subjects, as well as manage the teacher listing.</w:t>
       </w:r>
     </w:p>
     <w:p>
@@ -2193,6 +4185,7 @@
           <w:ilvl w:val="1"/>
           <w:numId w:val="1"/>
         </w:numPr>
+        <w:jc w:val="both"/>
       </w:pPr>
       <w:r>
         <w:rPr>
@@ -2203,43 +4196,14 @@
     </w:p>
     <w:p>
       <w:pPr>
-        <w:pStyle w:val="style51"/>
+        <w:pStyle w:val="style57"/>
+        <w:jc w:val="both"/>
       </w:pPr>
       <w:r>
         <w:rPr>
           <w:lang w:val="en-IN"/>
         </w:rPr>
         <w:t>The software is developed using a simple GUI, which is intuitive for any new user.</w:t>
-      </w:r>
-    </w:p>
-    <w:p>
-      <w:pPr>
-        <w:pStyle w:val="style51"/>
-      </w:pPr>
-      <w:r>
-        <w:rPr>
-          <w:lang w:val="en-IN"/>
-        </w:rPr>
-      </w:r>
-    </w:p>
-    <w:p>
-      <w:pPr>
-        <w:pStyle w:val="style51"/>
-      </w:pPr>
-      <w:r>
-        <w:rPr>
-          <w:lang w:val="en-IN"/>
-        </w:rPr>
-      </w:r>
-    </w:p>
-    <w:p>
-      <w:pPr>
-        <w:pStyle w:val="style51"/>
-      </w:pPr>
-      <w:r>
-        <w:rPr>
-          <w:lang w:val="en-IN"/>
-        </w:rPr>
       </w:r>
     </w:p>
     <w:p>
@@ -2249,6 +4213,7 @@
           <w:ilvl w:val="0"/>
           <w:numId w:val="1"/>
         </w:numPr>
+        <w:jc w:val="both"/>
       </w:pPr>
       <w:r>
         <w:rPr>
@@ -2259,39 +4224,21 @@
     </w:p>
     <w:p>
       <w:pPr>
-        <w:pStyle w:val="style43"/>
-      </w:pPr>
-      <w:r>
-        <w:rPr>
-          <w:lang w:val="en-IN"/>
-        </w:rPr>
-        <w:t>Appendix A: Glossary</w:t>
-      </w:r>
-    </w:p>
-    <w:p>
-      <w:pPr>
-        <w:pStyle w:val="style43"/>
-      </w:pPr>
-      <w:r>
-        <w:rPr>
-          <w:lang w:val="en-IN"/>
-        </w:rPr>
-      </w:r>
-    </w:p>
-    <w:p>
-      <w:pPr>
         <w:pStyle w:val="style0"/>
+        <w:jc w:val="both"/>
         <w:suppressAutoHyphens w:val="false"/>
         <w:autoSpaceDE w:val="false"/>
         <w:spacing w:line="100" w:lineRule="atLeast"/>
       </w:pPr>
       <w:r>
         <w:rPr>
-          <w:sz w:val="23"/>
+          <w:sz w:val="28"/>
           <w:i/>
-          <w:szCs w:val="23"/>
+          <w:b w:val="off"/>
+          <w:szCs w:val="28"/>
           <w:iCs/>
-          <w:rFonts w:ascii="Book Antiqua" w:cs="Book Antiqua" w:hAnsi="Book Antiqua"/>
+          <w:bCs w:val="off"/>
+          <w:rFonts w:ascii="Times New Roman" w:cs="Book Antiqua" w:hAnsi="Times New Roman"/>
           <w:lang w:eastAsia="en-US"/>
         </w:rPr>
         <w:t>Acronyms and Abbreviations:</w:t>
@@ -2300,90 +4247,301 @@
     <w:p>
       <w:pPr>
         <w:pStyle w:val="style0"/>
+        <w:jc w:val="both"/>
         <w:suppressAutoHyphens w:val="false"/>
         <w:autoSpaceDE w:val="false"/>
         <w:spacing w:line="100" w:lineRule="atLeast"/>
       </w:pPr>
       <w:r>
         <w:rPr>
-          <w:sz w:val="23"/>
-          <w:szCs w:val="23"/>
-          <w:rFonts w:ascii="Book Antiqua" w:cs="Book Antiqua" w:hAnsi="Book Antiqua"/>
+          <w:sz w:val="28"/>
+          <w:i/>
+          <w:b w:val="off"/>
+          <w:szCs w:val="28"/>
+          <w:iCs/>
+          <w:bCs w:val="off"/>
+          <w:rFonts w:ascii="Times New Roman" w:cs="Book Antiqua" w:hAnsi="Times New Roman"/>
           <w:lang w:eastAsia="en-US"/>
         </w:rPr>
-        <w:t>a. ARMS : Automatic Routine Management System.</w:t>
       </w:r>
     </w:p>
     <w:p>
       <w:pPr>
         <w:pStyle w:val="style0"/>
+        <w:jc w:val="both"/>
         <w:suppressAutoHyphens w:val="false"/>
         <w:autoSpaceDE w:val="false"/>
         <w:spacing w:line="100" w:lineRule="atLeast"/>
       </w:pPr>
       <w:r>
         <w:rPr>
-          <w:sz w:val="23"/>
-          <w:szCs w:val="23"/>
-          <w:rFonts w:ascii="Book Antiqua" w:cs="Book Antiqua" w:hAnsi="Book Antiqua"/>
+          <w:sz w:val="24"/>
+          <w:szCs w:val="24"/>
+          <w:rFonts w:ascii="Times New Roman" w:cs="Book Antiqua" w:hAnsi="Times New Roman"/>
           <w:lang w:eastAsia="en-US"/>
         </w:rPr>
-        <w:t>b. SRS: Software Requirements Specification.</w:t>
+        <w:t xml:space="preserve">a. </w:t>
+      </w:r>
+      <w:r>
+        <w:rPr>
+          <w:sz w:val="24"/>
+          <w:b/>
+          <w:szCs w:val="24"/>
+          <w:bCs/>
+          <w:rFonts w:ascii="Times New Roman" w:cs="Book Antiqua" w:hAnsi="Times New Roman"/>
+          <w:lang w:eastAsia="en-US"/>
+        </w:rPr>
+        <w:t>ARMS</w:t>
+      </w:r>
+      <w:r>
+        <w:rPr>
+          <w:sz w:val="24"/>
+          <w:szCs w:val="24"/>
+          <w:rFonts w:ascii="Times New Roman" w:cs="Book Antiqua" w:hAnsi="Times New Roman"/>
+          <w:lang w:eastAsia="en-US"/>
+        </w:rPr>
+        <w:t xml:space="preserve"> : Automatic Routine Management System.</w:t>
       </w:r>
     </w:p>
     <w:p>
       <w:pPr>
         <w:pStyle w:val="style0"/>
+        <w:jc w:val="both"/>
         <w:suppressAutoHyphens w:val="false"/>
         <w:autoSpaceDE w:val="false"/>
         <w:spacing w:line="100" w:lineRule="atLeast"/>
       </w:pPr>
       <w:r>
         <w:rPr>
-          <w:sz w:val="23"/>
-          <w:szCs w:val="23"/>
-          <w:rFonts w:ascii="Book Antiqua" w:cs="Book Antiqua" w:hAnsi="Book Antiqua"/>
+          <w:sz w:val="24"/>
+          <w:szCs w:val="24"/>
+          <w:rFonts w:ascii="Times New Roman" w:cs="Book Antiqua" w:hAnsi="Times New Roman"/>
           <w:lang w:eastAsia="en-US"/>
         </w:rPr>
-        <w:t>c. WWW: World Wide Web.</w:t>
+        <w:t xml:space="preserve">b. </w:t>
+      </w:r>
+      <w:r>
+        <w:rPr>
+          <w:sz w:val="24"/>
+          <w:b/>
+          <w:szCs w:val="24"/>
+          <w:bCs/>
+          <w:rFonts w:ascii="Times New Roman" w:cs="Book Antiqua" w:hAnsi="Times New Roman"/>
+          <w:lang w:eastAsia="en-US"/>
+        </w:rPr>
+        <w:t>SRS</w:t>
+      </w:r>
+      <w:r>
+        <w:rPr>
+          <w:sz w:val="24"/>
+          <w:szCs w:val="24"/>
+          <w:rFonts w:ascii="Times New Roman" w:cs="Book Antiqua" w:hAnsi="Times New Roman"/>
+          <w:lang w:eastAsia="en-US"/>
+        </w:rPr>
+        <w:t>: Software Requirements Specification.</w:t>
       </w:r>
     </w:p>
     <w:p>
       <w:pPr>
         <w:pStyle w:val="style0"/>
+        <w:jc w:val="both"/>
         <w:suppressAutoHyphens w:val="false"/>
         <w:autoSpaceDE w:val="false"/>
         <w:spacing w:line="100" w:lineRule="atLeast"/>
       </w:pPr>
       <w:r>
         <w:rPr>
-          <w:sz w:val="23"/>
-          <w:szCs w:val="23"/>
-          <w:rFonts w:ascii="Book Antiqua" w:cs="Book Antiqua" w:hAnsi="Book Antiqua"/>
+          <w:sz w:val="24"/>
+          <w:szCs w:val="24"/>
+          <w:rFonts w:ascii="Times New Roman" w:cs="Book Antiqua" w:hAnsi="Times New Roman"/>
           <w:lang w:eastAsia="en-US"/>
         </w:rPr>
-        <w:t>d. GUI: Graphical User Interface.</w:t>
-      </w:r>
-    </w:p>
-    <w:p>
-      <w:pPr>
-        <w:pStyle w:val="style43"/>
-      </w:pPr>
-      <w:r>
-        <w:rPr>
-          <w:sz w:val="23"/>
-          <w:szCs w:val="23"/>
-          <w:rFonts w:ascii="Book Antiqua" w:cs="Book Antiqua" w:hAnsi="Book Antiqua"/>
+        <w:t xml:space="preserve">c. </w:t>
+      </w:r>
+      <w:r>
+        <w:rPr>
+          <w:sz w:val="24"/>
+          <w:b/>
+          <w:szCs w:val="24"/>
+          <w:bCs/>
+          <w:rFonts w:ascii="Times New Roman" w:cs="Book Antiqua" w:hAnsi="Times New Roman"/>
           <w:lang w:eastAsia="en-US"/>
         </w:rPr>
-      </w:r>
-    </w:p>
-    <w:p>
-      <w:pPr>
-        <w:pStyle w:val="style51"/>
+        <w:t>WWW</w:t>
+      </w:r>
+      <w:r>
+        <w:rPr>
+          <w:sz w:val="24"/>
+          <w:szCs w:val="24"/>
+          <w:rFonts w:ascii="Times New Roman" w:cs="Book Antiqua" w:hAnsi="Times New Roman"/>
+          <w:lang w:eastAsia="en-US"/>
+        </w:rPr>
+        <w:t>: World Wide Web.</w:t>
+      </w:r>
+    </w:p>
+    <w:p>
+      <w:pPr>
+        <w:pStyle w:val="style0"/>
+        <w:jc w:val="both"/>
+        <w:suppressAutoHyphens w:val="false"/>
+        <w:autoSpaceDE w:val="false"/>
+        <w:spacing w:line="100" w:lineRule="atLeast"/>
+      </w:pPr>
+      <w:r>
+        <w:rPr>
+          <w:sz w:val="24"/>
+          <w:szCs w:val="24"/>
+          <w:rFonts w:ascii="Times New Roman" w:cs="Book Antiqua" w:hAnsi="Times New Roman"/>
+          <w:lang w:eastAsia="en-US"/>
+        </w:rPr>
+        <w:t xml:space="preserve">d. </w:t>
+      </w:r>
+      <w:r>
+        <w:rPr>
+          <w:sz w:val="24"/>
+          <w:b/>
+          <w:szCs w:val="24"/>
+          <w:bCs/>
+          <w:rFonts w:ascii="Times New Roman" w:cs="Book Antiqua" w:hAnsi="Times New Roman"/>
+          <w:lang w:eastAsia="en-US"/>
+        </w:rPr>
+        <w:t>GUI</w:t>
+      </w:r>
+      <w:r>
+        <w:rPr>
+          <w:sz w:val="24"/>
+          <w:szCs w:val="24"/>
+          <w:rFonts w:ascii="Times New Roman" w:cs="Book Antiqua" w:hAnsi="Times New Roman"/>
+          <w:lang w:eastAsia="en-US"/>
+        </w:rPr>
+        <w:t>: Graphical User Interface.</w:t>
+      </w:r>
+    </w:p>
+    <w:p>
+      <w:pPr>
+        <w:pStyle w:val="style0"/>
+        <w:jc w:val="both"/>
+        <w:suppressAutoHyphens w:val="false"/>
+        <w:autoSpaceDE w:val="false"/>
+        <w:spacing w:line="100" w:lineRule="atLeast"/>
+      </w:pPr>
+      <w:r>
+        <w:rPr>
+          <w:sz w:val="24"/>
+          <w:szCs w:val="24"/>
+          <w:rFonts w:ascii="Times New Roman" w:cs="Book Antiqua" w:hAnsi="Times New Roman"/>
+          <w:lang w:eastAsia="en-US"/>
+        </w:rPr>
+        <w:t xml:space="preserve">e. </w:t>
+      </w:r>
+      <w:r>
+        <w:rPr>
+          <w:sz w:val="24"/>
+          <w:b/>
+          <w:szCs w:val="24"/>
+          <w:bCs/>
+          <w:rFonts w:ascii="Times New Roman" w:cs="Book Antiqua" w:hAnsi="Times New Roman"/>
+          <w:lang w:eastAsia="en-US"/>
+        </w:rPr>
+        <w:t>JAR</w:t>
+      </w:r>
+      <w:r>
+        <w:rPr>
+          <w:sz w:val="24"/>
+          <w:szCs w:val="24"/>
+          <w:rFonts w:ascii="Times New Roman" w:cs="Book Antiqua" w:hAnsi="Times New Roman"/>
+          <w:lang w:eastAsia="en-US"/>
+        </w:rPr>
+        <w:t>: Java Application Archive</w:t>
+      </w:r>
+    </w:p>
+    <w:p>
+      <w:pPr>
+        <w:pStyle w:val="style0"/>
+        <w:jc w:val="both"/>
+        <w:suppressAutoHyphens w:val="false"/>
+        <w:autoSpaceDE w:val="false"/>
+        <w:spacing w:line="100" w:lineRule="atLeast"/>
+      </w:pPr>
+      <w:r>
+        <w:rPr>
+          <w:sz w:val="24"/>
+          <w:szCs w:val="24"/>
+          <w:rFonts w:ascii="Times New Roman" w:cs="Book Antiqua" w:hAnsi="Times New Roman"/>
+          <w:lang w:eastAsia="en-US"/>
+        </w:rPr>
+        <w:t xml:space="preserve">f. </w:t>
+      </w:r>
+      <w:r>
+        <w:rPr>
+          <w:sz w:val="24"/>
+          <w:b/>
+          <w:szCs w:val="24"/>
+          <w:bCs/>
+          <w:rFonts w:ascii="Times New Roman" w:cs="Book Antiqua" w:hAnsi="Times New Roman"/>
+          <w:lang w:eastAsia="en-US"/>
+        </w:rPr>
+        <w:t>XML</w:t>
+      </w:r>
+      <w:r>
+        <w:rPr>
+          <w:sz w:val="24"/>
+          <w:szCs w:val="24"/>
+          <w:rFonts w:ascii="Times New Roman" w:cs="Book Antiqua" w:hAnsi="Times New Roman"/>
+          <w:lang w:eastAsia="en-US"/>
+        </w:rPr>
+        <w:t>: Extended Markup Language</w:t>
+      </w:r>
+    </w:p>
+    <w:p>
+      <w:pPr>
+        <w:pStyle w:val="style0"/>
+        <w:jc w:val="both"/>
+        <w:suppressAutoHyphens w:val="false"/>
+        <w:autoSpaceDE w:val="false"/>
+        <w:spacing w:line="100" w:lineRule="atLeast"/>
+      </w:pPr>
+      <w:r>
+        <w:rPr>
+          <w:sz w:val="24"/>
+          <w:szCs w:val="24"/>
+          <w:rFonts w:ascii="Times New Roman" w:cs="Book Antiqua" w:hAnsi="Times New Roman"/>
+          <w:lang w:eastAsia="en-US"/>
+        </w:rPr>
+        <w:t xml:space="preserve">g. </w:t>
+      </w:r>
+      <w:r>
+        <w:rPr>
+          <w:sz w:val="24"/>
+          <w:b/>
+          <w:szCs w:val="24"/>
+          <w:bCs/>
+          <w:rFonts w:ascii="Times New Roman" w:cs="Book Antiqua" w:hAnsi="Times New Roman"/>
+          <w:lang w:eastAsia="en-US"/>
+        </w:rPr>
+        <w:t>JRE</w:t>
+      </w:r>
+      <w:r>
+        <w:rPr>
+          <w:sz w:val="24"/>
+          <w:szCs w:val="24"/>
+          <w:rFonts w:ascii="Times New Roman" w:cs="Book Antiqua" w:hAnsi="Times New Roman"/>
+          <w:lang w:eastAsia="en-US"/>
+        </w:rPr>
+        <w:t>: Java Runtime Environment</w:t>
+      </w:r>
+    </w:p>
+    <w:p>
+      <w:pPr>
+        <w:pStyle w:val="style0"/>
+        <w:jc w:val="both"/>
+        <w:suppressAutoHyphens w:val="false"/>
+        <w:autoSpaceDE w:val="false"/>
+        <w:spacing w:line="100" w:lineRule="atLeast"/>
       </w:pPr>
       <w:r>
         <w:rPr/>
+        <w:t>h. UML: Unified Modeling Language</w:t>
       </w:r>
     </w:p>
     <w:sectPr>
@@ -2392,38 +4550,10 @@
       <w:textDirection w:val="lrTb"/>
       <w:pgNumType w:fmt="decimal"/>
       <w:type w:val="continuous"/>
-      <w:pgMar w:bottom="1680" w:footer="1440" w:header="1440" w:left="1440" w:right="1440" w:top="1680"/>
+      <w:pgMar w:bottom="1440" w:header="1440" w:left="1440" w:right="1440" w:top="1729"/>
     </w:sectPr>
   </w:body>
 </w:document>
-</file>
-
-<file path=word/footer1.xml><?xml version="1.0" encoding="utf-8"?>
-<w:ftr xmlns:w="http://schemas.openxmlformats.org/wordprocessingml/2006/main">
-  <w:p>
-    <w:pPr>
-      <w:pStyle w:val="style33"/>
-      <w:jc w:val="center"/>
-    </w:pPr>
-    <w:r>
-      <w:rPr/>
-      <w:t>Copyright © 2002 by Karl E. Wiegers. Permission is granted to use, modify, and distribute this document.</w:t>
-    </w:r>
-  </w:p>
-</w:ftr>
-</file>
-
-<file path=word/footer2.xml><?xml version="1.0" encoding="utf-8"?>
-<w:ftr xmlns:w="http://schemas.openxmlformats.org/wordprocessingml/2006/main">
-  <w:p>
-    <w:pPr>
-      <w:pStyle w:val="style0"/>
-    </w:pPr>
-    <w:r>
-      <w:rPr/>
-    </w:r>
-  </w:p>
-</w:ftr>
 </file>
 
 <file path=word/header1.xml><?xml version="1.0" encoding="utf-8"?>
@@ -2771,7 +4901,7 @@
       <w:autoSpaceDE w:val="true"/>
       <w:overflowPunct w:val="true"/>
       <w:kinsoku w:val="true"/>
-      <w:spacing w:line="240" w:lineRule="exact"/>
+      <w:spacing w:line="100" w:lineRule="atLeast"/>
     </w:pPr>
     <w:rPr>
       <w:color w:val="auto"/>
@@ -2784,7 +4914,7 @@
   <w:style w:styleId="style1" w:type="paragraph">
     <w:name w:val="Heading 1"/>
     <w:basedOn w:val="style0"/>
-    <w:next w:val="style29"/>
+    <w:next w:val="style35"/>
     <w:pPr>
       <w:outlineLvl w:val="0"/>
       <w:numPr>
@@ -2802,7 +4932,7 @@
   <w:style w:styleId="style2" w:type="paragraph">
     <w:name w:val="Heading 2"/>
     <w:basedOn w:val="style0"/>
-    <w:next w:val="style29"/>
+    <w:next w:val="style35"/>
     <w:pPr>
       <w:outlineLvl w:val="1"/>
       <w:numPr>
@@ -2820,7 +4950,7 @@
   <w:style w:styleId="style3" w:type="paragraph">
     <w:name w:val="Heading 3"/>
     <w:basedOn w:val="style0"/>
-    <w:next w:val="style29"/>
+    <w:next w:val="style35"/>
     <w:pPr>
       <w:outlineLvl w:val="2"/>
       <w:numPr>
@@ -2836,7 +4966,7 @@
   <w:style w:styleId="style4" w:type="paragraph">
     <w:name w:val="Heading 4"/>
     <w:basedOn w:val="style0"/>
-    <w:next w:val="style29"/>
+    <w:next w:val="style35"/>
     <w:pPr>
       <w:outlineLvl w:val="3"/>
       <w:numPr>
@@ -2857,7 +4987,7 @@
   <w:style w:styleId="style5" w:type="paragraph">
     <w:name w:val="Heading 5"/>
     <w:basedOn w:val="style0"/>
-    <w:next w:val="style29"/>
+    <w:next w:val="style35"/>
     <w:pPr>
       <w:outlineLvl w:val="4"/>
       <w:numPr>
@@ -2875,7 +5005,7 @@
   <w:style w:styleId="style6" w:type="paragraph">
     <w:name w:val="Heading 6"/>
     <w:basedOn w:val="style0"/>
-    <w:next w:val="style29"/>
+    <w:next w:val="style35"/>
     <w:pPr>
       <w:outlineLvl w:val="5"/>
       <w:numPr>
@@ -2894,7 +5024,7 @@
   <w:style w:styleId="style7" w:type="paragraph">
     <w:name w:val="Heading 7"/>
     <w:basedOn w:val="style0"/>
-    <w:next w:val="style29"/>
+    <w:next w:val="style35"/>
     <w:pPr>
       <w:outlineLvl w:val="6"/>
       <w:numPr>
@@ -2912,7 +5042,7 @@
   <w:style w:styleId="style8" w:type="paragraph">
     <w:name w:val="Heading 8"/>
     <w:basedOn w:val="style0"/>
-    <w:next w:val="style29"/>
+    <w:next w:val="style35"/>
     <w:pPr>
       <w:outlineLvl w:val="7"/>
       <w:numPr>
@@ -2931,7 +5061,7 @@
   <w:style w:styleId="style9" w:type="paragraph">
     <w:name w:val="Heading 9"/>
     <w:basedOn w:val="style0"/>
-    <w:next w:val="style29"/>
+    <w:next w:val="style35"/>
     <w:pPr>
       <w:outlineLvl w:val="8"/>
       <w:numPr>
@@ -3037,10 +5167,40 @@
       <w:iCs/>
     </w:rPr>
   </w:style>
-  <w:style w:styleId="style28" w:type="paragraph">
+  <w:style w:styleId="style28" w:type="character">
+    <w:name w:val="Numbering Symbols"/>
+    <w:next w:val="style28"/>
+    <w:rPr/>
+  </w:style>
+  <w:style w:styleId="style29" w:type="character">
+    <w:name w:val="Footnote Characters"/>
+    <w:next w:val="style29"/>
+    <w:rPr/>
+  </w:style>
+  <w:style w:styleId="style30" w:type="character">
+    <w:name w:val="Footnote anchor"/>
+    <w:next w:val="style30"/>
+    <w:rPr/>
+  </w:style>
+  <w:style w:styleId="style31" w:type="character">
+    <w:name w:val="Endnote Characters"/>
+    <w:next w:val="style31"/>
+    <w:rPr/>
+  </w:style>
+  <w:style w:styleId="style32" w:type="character">
+    <w:name w:val="Endnote anchor"/>
+    <w:next w:val="style32"/>
+    <w:rPr/>
+  </w:style>
+  <w:style w:styleId="style33" w:type="character">
+    <w:name w:val="Page Number"/>
+    <w:next w:val="style33"/>
+    <w:rPr/>
+  </w:style>
+  <w:style w:styleId="style34" w:type="paragraph">
     <w:name w:val="Heading"/>
     <w:basedOn w:val="style0"/>
-    <w:next w:val="style29"/>
+    <w:next w:val="style35"/>
     <w:pPr>
       <w:keepNext/>
       <w:spacing w:after="120" w:before="240"/>
@@ -3051,26 +5211,26 @@
       <w:rFonts w:ascii="Arial" w:cs="DejaVu Sans" w:eastAsia="DejaVu Sans" w:hAnsi="Arial"/>
     </w:rPr>
   </w:style>
-  <w:style w:styleId="style29" w:type="paragraph">
+  <w:style w:styleId="style35" w:type="paragraph">
     <w:name w:val="Text body"/>
     <w:basedOn w:val="style0"/>
-    <w:next w:val="style29"/>
+    <w:next w:val="style35"/>
     <w:pPr>
       <w:spacing w:after="120" w:before="0"/>
     </w:pPr>
     <w:rPr/>
   </w:style>
-  <w:style w:styleId="style30" w:type="paragraph">
+  <w:style w:styleId="style36" w:type="paragraph">
     <w:name w:val="List"/>
-    <w:basedOn w:val="style29"/>
-    <w:next w:val="style30"/>
+    <w:basedOn w:val="style35"/>
+    <w:next w:val="style36"/>
     <w:pPr/>
     <w:rPr/>
   </w:style>
-  <w:style w:styleId="style31" w:type="paragraph">
+  <w:style w:styleId="style37" w:type="paragraph">
     <w:name w:val="Caption"/>
     <w:basedOn w:val="style0"/>
-    <w:next w:val="style31"/>
+    <w:next w:val="style37"/>
     <w:pPr>
       <w:suppressLineNumbers/>
       <w:spacing w:after="120" w:before="120"/>
@@ -3082,19 +5242,19 @@
       <w:iCs/>
     </w:rPr>
   </w:style>
-  <w:style w:styleId="style32" w:type="paragraph">
+  <w:style w:styleId="style38" w:type="paragraph">
     <w:name w:val="Index"/>
     <w:basedOn w:val="style0"/>
-    <w:next w:val="style32"/>
+    <w:next w:val="style38"/>
     <w:pPr>
       <w:suppressLineNumbers/>
     </w:pPr>
     <w:rPr/>
   </w:style>
-  <w:style w:styleId="style33" w:type="paragraph">
+  <w:style w:styleId="style39" w:type="paragraph">
     <w:name w:val="Footer"/>
     <w:basedOn w:val="style0"/>
-    <w:next w:val="style33"/>
+    <w:next w:val="style39"/>
     <w:pPr>
       <w:tabs>
         <w:tab w:leader="none" w:pos="4680" w:val="center"/>
@@ -3108,17 +5268,17 @@
       <w:b/>
     </w:rPr>
   </w:style>
-  <w:style w:styleId="style34" w:type="paragraph">
+  <w:style w:styleId="style40" w:type="paragraph">
     <w:name w:val="bullet"/>
     <w:basedOn w:val="style0"/>
-    <w:next w:val="style34"/>
+    <w:next w:val="style40"/>
     <w:pPr/>
     <w:rPr/>
   </w:style>
-  <w:style w:styleId="style35" w:type="paragraph">
+  <w:style w:styleId="style41" w:type="paragraph">
     <w:name w:val="Header"/>
     <w:basedOn w:val="style0"/>
-    <w:next w:val="style35"/>
+    <w:next w:val="style41"/>
     <w:pPr>
       <w:tabs>
         <w:tab w:leader="none" w:pos="4680" w:val="center"/>
@@ -3132,17 +5292,17 @@
       <w:b/>
     </w:rPr>
   </w:style>
-  <w:style w:styleId="style36" w:type="paragraph">
+  <w:style w:styleId="style42" w:type="paragraph">
     <w:name w:val="heading1"/>
     <w:basedOn w:val="style0"/>
-    <w:next w:val="style36"/>
+    <w:next w:val="style42"/>
     <w:pPr/>
     <w:rPr/>
   </w:style>
-  <w:style w:styleId="style37" w:type="paragraph">
+  <w:style w:styleId="style43" w:type="paragraph">
     <w:name w:val="Contents 1"/>
     <w:basedOn w:val="style0"/>
-    <w:next w:val="style37"/>
+    <w:next w:val="style43"/>
     <w:pPr>
       <w:jc w:val="both"/>
       <w:tabs>
@@ -3156,10 +5316,10 @@
       <w:b/>
     </w:rPr>
   </w:style>
-  <w:style w:styleId="style38" w:type="paragraph">
+  <w:style w:styleId="style44" w:type="paragraph">
     <w:name w:val="Contents 2"/>
     <w:basedOn w:val="style0"/>
-    <w:next w:val="style38"/>
+    <w:next w:val="style44"/>
     <w:pPr>
       <w:jc w:val="both"/>
       <w:tabs>
@@ -3172,24 +5332,24 @@
       <w:sz w:val="22"/>
     </w:rPr>
   </w:style>
-  <w:style w:styleId="style39" w:type="paragraph">
+  <w:style w:styleId="style45" w:type="paragraph">
     <w:name w:val="level 4"/>
     <w:basedOn w:val="style0"/>
-    <w:next w:val="style39"/>
+    <w:next w:val="style45"/>
     <w:pPr/>
     <w:rPr/>
   </w:style>
-  <w:style w:styleId="style40" w:type="paragraph">
+  <w:style w:styleId="style46" w:type="paragraph">
     <w:name w:val="level 5"/>
     <w:basedOn w:val="style0"/>
-    <w:next w:val="style40"/>
+    <w:next w:val="style46"/>
     <w:pPr/>
     <w:rPr/>
   </w:style>
-  <w:style w:styleId="style41" w:type="paragraph">
+  <w:style w:styleId="style47" w:type="paragraph">
     <w:name w:val="Title"/>
     <w:basedOn w:val="style0"/>
-    <w:next w:val="style42"/>
+    <w:next w:val="style48"/>
     <w:pPr>
       <w:jc w:val="right"/>
       <w:spacing w:after="720" w:before="240" w:line="100" w:lineRule="atLeast"/>
@@ -3202,10 +5362,10 @@
       <w:rFonts w:ascii="Arial" w:hAnsi="Arial"/>
     </w:rPr>
   </w:style>
-  <w:style w:styleId="style42" w:type="paragraph">
+  <w:style w:styleId="style48" w:type="paragraph">
     <w:name w:val="Subtitle"/>
-    <w:basedOn w:val="style28"/>
-    <w:next w:val="style29"/>
+    <w:basedOn w:val="style34"/>
+    <w:next w:val="style35"/>
     <w:pPr>
       <w:jc w:val="center"/>
     </w:pPr>
@@ -3216,17 +5376,17 @@
       <w:iCs/>
     </w:rPr>
   </w:style>
-  <w:style w:styleId="style43" w:type="paragraph">
+  <w:style w:styleId="style49" w:type="paragraph">
     <w:name w:val="TOCEntry"/>
     <w:basedOn w:val="style0"/>
-    <w:next w:val="style43"/>
+    <w:next w:val="style49"/>
     <w:pPr/>
     <w:rPr/>
   </w:style>
-  <w:style w:styleId="style44" w:type="paragraph">
+  <w:style w:styleId="style50" w:type="paragraph">
     <w:name w:val="Contents 3"/>
     <w:basedOn w:val="style0"/>
-    <w:next w:val="style44"/>
+    <w:next w:val="style50"/>
     <w:pPr>
       <w:tabs>
         <w:tab w:leader="none" w:pos="1680" w:val="left"/>
@@ -3238,10 +5398,10 @@
       <w:sz w:val="22"/>
     </w:rPr>
   </w:style>
-  <w:style w:styleId="style45" w:type="paragraph">
+  <w:style w:styleId="style51" w:type="paragraph">
     <w:name w:val="Contents 4"/>
     <w:basedOn w:val="style0"/>
-    <w:next w:val="style45"/>
+    <w:next w:val="style51"/>
     <w:pPr>
       <w:tabs>
         <w:tab w:leader="dot" w:pos="10080" w:val="right"/>
@@ -3250,10 +5410,10 @@
     </w:pPr>
     <w:rPr/>
   </w:style>
-  <w:style w:styleId="style46" w:type="paragraph">
+  <w:style w:styleId="style52" w:type="paragraph">
     <w:name w:val="Contents 5"/>
     <w:basedOn w:val="style0"/>
-    <w:next w:val="style46"/>
+    <w:next w:val="style52"/>
     <w:pPr>
       <w:tabs>
         <w:tab w:leader="dot" w:pos="10320" w:val="right"/>
@@ -3262,10 +5422,10 @@
     </w:pPr>
     <w:rPr/>
   </w:style>
-  <w:style w:styleId="style47" w:type="paragraph">
+  <w:style w:styleId="style53" w:type="paragraph">
     <w:name w:val="Contents 6"/>
     <w:basedOn w:val="style0"/>
-    <w:next w:val="style47"/>
+    <w:next w:val="style53"/>
     <w:pPr>
       <w:tabs>
         <w:tab w:leader="dot" w:pos="10560" w:val="right"/>
@@ -3274,10 +5434,10 @@
     </w:pPr>
     <w:rPr/>
   </w:style>
-  <w:style w:styleId="style48" w:type="paragraph">
+  <w:style w:styleId="style54" w:type="paragraph">
     <w:name w:val="Contents 7"/>
     <w:basedOn w:val="style0"/>
-    <w:next w:val="style48"/>
+    <w:next w:val="style54"/>
     <w:pPr>
       <w:tabs>
         <w:tab w:leader="dot" w:pos="10800" w:val="right"/>
@@ -3286,10 +5446,10 @@
     </w:pPr>
     <w:rPr/>
   </w:style>
-  <w:style w:styleId="style49" w:type="paragraph">
+  <w:style w:styleId="style55" w:type="paragraph">
     <w:name w:val="Contents 8"/>
     <w:basedOn w:val="style0"/>
-    <w:next w:val="style49"/>
+    <w:next w:val="style55"/>
     <w:pPr>
       <w:tabs>
         <w:tab w:leader="dot" w:pos="11040" w:val="right"/>
@@ -3298,10 +5458,10 @@
     </w:pPr>
     <w:rPr/>
   </w:style>
-  <w:style w:styleId="style50" w:type="paragraph">
+  <w:style w:styleId="style56" w:type="paragraph">
     <w:name w:val="Contents 9"/>
     <w:basedOn w:val="style0"/>
-    <w:next w:val="style50"/>
+    <w:next w:val="style56"/>
     <w:pPr>
       <w:tabs>
         <w:tab w:leader="dot" w:pos="11280" w:val="right"/>
@@ -3310,66 +5470,66 @@
     </w:pPr>
     <w:rPr/>
   </w:style>
-  <w:style w:styleId="style51" w:type="paragraph">
+  <w:style w:styleId="style57" w:type="paragraph">
     <w:name w:val="template"/>
     <w:basedOn w:val="style0"/>
-    <w:next w:val="style51"/>
-    <w:pPr/>
-    <w:rPr/>
-  </w:style>
-  <w:style w:styleId="style52" w:type="paragraph">
-    <w:name w:val="level 3 text"/>
-    <w:basedOn w:val="style0"/>
-    <w:next w:val="style52"/>
-    <w:pPr/>
-    <w:rPr/>
-  </w:style>
-  <w:style w:styleId="style53" w:type="paragraph">
-    <w:name w:val="requirement"/>
-    <w:basedOn w:val="style39"/>
-    <w:next w:val="style53"/>
-    <w:pPr/>
-    <w:rPr/>
-  </w:style>
-  <w:style w:styleId="style54" w:type="paragraph">
-    <w:name w:val="ByLine"/>
-    <w:basedOn w:val="style41"/>
-    <w:next w:val="style54"/>
-    <w:pPr/>
-    <w:rPr/>
-  </w:style>
-  <w:style w:styleId="style55" w:type="paragraph">
-    <w:name w:val="ChangeHistory Title"/>
-    <w:basedOn w:val="style0"/>
-    <w:next w:val="style55"/>
-    <w:pPr/>
-    <w:rPr/>
-  </w:style>
-  <w:style w:styleId="style56" w:type="paragraph">
-    <w:name w:val="SuperTitle"/>
-    <w:basedOn w:val="style41"/>
-    <w:next w:val="style56"/>
-    <w:pPr/>
-    <w:rPr/>
-  </w:style>
-  <w:style w:styleId="style57" w:type="paragraph">
-    <w:name w:val="line"/>
-    <w:basedOn w:val="style41"/>
     <w:next w:val="style57"/>
     <w:pPr/>
     <w:rPr/>
   </w:style>
   <w:style w:styleId="style58" w:type="paragraph">
-    <w:name w:val="Frame contents"/>
-    <w:basedOn w:val="style29"/>
+    <w:name w:val="level 3 text"/>
+    <w:basedOn w:val="style0"/>
     <w:next w:val="style58"/>
     <w:pPr/>
     <w:rPr/>
   </w:style>
   <w:style w:styleId="style59" w:type="paragraph">
+    <w:name w:val="requirement"/>
+    <w:basedOn w:val="style45"/>
+    <w:next w:val="style59"/>
+    <w:pPr/>
+    <w:rPr/>
+  </w:style>
+  <w:style w:styleId="style60" w:type="paragraph">
+    <w:name w:val="ByLine"/>
+    <w:basedOn w:val="style47"/>
+    <w:next w:val="style60"/>
+    <w:pPr/>
+    <w:rPr/>
+  </w:style>
+  <w:style w:styleId="style61" w:type="paragraph">
+    <w:name w:val="ChangeHistory Title"/>
+    <w:basedOn w:val="style0"/>
+    <w:next w:val="style61"/>
+    <w:pPr/>
+    <w:rPr/>
+  </w:style>
+  <w:style w:styleId="style62" w:type="paragraph">
+    <w:name w:val="SuperTitle"/>
+    <w:basedOn w:val="style47"/>
+    <w:next w:val="style62"/>
+    <w:pPr/>
+    <w:rPr/>
+  </w:style>
+  <w:style w:styleId="style63" w:type="paragraph">
+    <w:name w:val="line"/>
+    <w:basedOn w:val="style47"/>
+    <w:next w:val="style63"/>
+    <w:pPr/>
+    <w:rPr/>
+  </w:style>
+  <w:style w:styleId="style64" w:type="paragraph">
+    <w:name w:val="Frame contents"/>
+    <w:basedOn w:val="style35"/>
+    <w:next w:val="style64"/>
+    <w:pPr/>
+    <w:rPr/>
+  </w:style>
+  <w:style w:styleId="style65" w:type="paragraph">
     <w:name w:val="HTML Preformatted"/>
     <w:basedOn w:val="style0"/>
-    <w:next w:val="style59"/>
+    <w:next w:val="style65"/>
     <w:pPr>
       <w:tabs>
         <w:tab w:leader="none" w:pos="916" w:val="left"/>
@@ -3397,10 +5557,10 @@
       <w:rFonts w:ascii="Courier New" w:cs="Courier New" w:hAnsi="Courier New"/>
     </w:rPr>
   </w:style>
-  <w:style w:styleId="style60" w:type="paragraph">
+  <w:style w:styleId="style66" w:type="paragraph">
     <w:name w:val="Contents 10"/>
-    <w:basedOn w:val="style32"/>
-    <w:next w:val="style60"/>
+    <w:basedOn w:val="style38"/>
+    <w:next w:val="style66"/>
     <w:pPr>
       <w:tabs>
         <w:tab w:leader="dot" w:pos="9638" w:val="right"/>
@@ -3409,19 +5569,19 @@
     </w:pPr>
     <w:rPr/>
   </w:style>
-  <w:style w:styleId="style61" w:type="paragraph">
+  <w:style w:styleId="style67" w:type="paragraph">
     <w:name w:val="Table Contents"/>
     <w:basedOn w:val="style0"/>
-    <w:next w:val="style61"/>
+    <w:next w:val="style67"/>
     <w:pPr>
       <w:suppressLineNumbers/>
     </w:pPr>
     <w:rPr/>
   </w:style>
-  <w:style w:styleId="style62" w:type="paragraph">
+  <w:style w:styleId="style68" w:type="paragraph">
     <w:name w:val="Table Heading"/>
-    <w:basedOn w:val="style61"/>
-    <w:next w:val="style62"/>
+    <w:basedOn w:val="style67"/>
+    <w:next w:val="style68"/>
     <w:pPr>
       <w:jc w:val="center"/>
       <w:suppressLineNumbers/>
@@ -3431,5 +5591,31 @@
       <w:bCs/>
     </w:rPr>
   </w:style>
+  <w:style w:styleId="style69" w:type="paragraph">
+    <w:name w:val="Footnote"/>
+    <w:basedOn w:val="style0"/>
+    <w:next w:val="style69"/>
+    <w:pPr>
+      <w:ind w:hanging="283" w:left="283" w:right="0"/>
+      <w:suppressLineNumbers/>
+    </w:pPr>
+    <w:rPr>
+      <w:sz w:val="20"/>
+      <w:szCs w:val="20"/>
+    </w:rPr>
+  </w:style>
+  <w:style w:styleId="style70" w:type="paragraph">
+    <w:name w:val="Endnote"/>
+    <w:basedOn w:val="style0"/>
+    <w:next w:val="style70"/>
+    <w:pPr>
+      <w:ind w:hanging="283" w:left="283" w:right="0"/>
+      <w:suppressLineNumbers/>
+    </w:pPr>
+    <w:rPr>
+      <w:sz w:val="20"/>
+      <w:szCs w:val="20"/>
+    </w:rPr>
+  </w:style>
 </w:styles>
 </file>
</xml_diff>